<commit_message>
Kendra updated notes from Group Meeting 10/9
</commit_message>
<xml_diff>
--- a/KendraAndersen/Project Notebook.docx
+++ b/KendraAndersen/Project Notebook.docx
@@ -53,7 +53,15 @@
         </w:numPr>
       </w:pPr>
       <w:r>
-        <w:t>Got big rover to run around outside autonomously using the lab’s linux computer</w:t>
+        <w:t xml:space="preserve">Got big rover to run around outside autonomously using the lab’s </w:t>
+      </w:r>
+      <w:proofErr w:type="spellStart"/>
+      <w:r>
+        <w:t>linux</w:t>
+      </w:r>
+      <w:proofErr w:type="spellEnd"/>
+      <w:r>
+        <w:t xml:space="preserve"> computer</w:t>
       </w:r>
     </w:p>
     <w:p>
@@ -139,7 +147,15 @@
         </w:numPr>
       </w:pPr>
       <w:r>
-        <w:t xml:space="preserve">Plug in LiPo battery. </w:t>
+        <w:t xml:space="preserve">Plug in </w:t>
+      </w:r>
+      <w:proofErr w:type="spellStart"/>
+      <w:r>
+        <w:t>LiPo</w:t>
+      </w:r>
+      <w:proofErr w:type="spellEnd"/>
+      <w:r>
+        <w:t xml:space="preserve"> battery. </w:t>
       </w:r>
     </w:p>
     <w:p>
@@ -151,7 +167,15 @@
         </w:numPr>
       </w:pPr>
       <w:r>
-        <w:t xml:space="preserve">Get computer running with APM Planner (Mission Planner doesn’t have an arm function under actions, so I couldn’t get it to work). Plug in USB antenna to computer and set to proper COM port and baud rate of 57600. Pixhawk should be blinking blue if in the lab – there’s no GPS fix. </w:t>
+        <w:t xml:space="preserve">Get computer running with APM Planner (Mission Planner doesn’t have an arm function under actions, so I couldn’t get it to work). Plug in USB antenna to computer and set to proper COM port and baud rate of 57600. </w:t>
+      </w:r>
+      <w:proofErr w:type="spellStart"/>
+      <w:r>
+        <w:t>Pixhawk</w:t>
+      </w:r>
+      <w:proofErr w:type="spellEnd"/>
+      <w:r>
+        <w:t xml:space="preserve"> should be blinking blue if in the lab – there’s no GPS fix. </w:t>
       </w:r>
     </w:p>
     <w:p>
@@ -203,11 +227,18 @@
       </w:r>
     </w:p>
     <w:p>
+      <w:proofErr w:type="spellStart"/>
+      <w:proofErr w:type="gramStart"/>
       <w:r>
         <w:t>h</w:t>
       </w:r>
       <w:r>
-        <w:t xml:space="preserve">rgsafe is the password for the laptop in the </w:t>
+        <w:t>rgsafe</w:t>
+      </w:r>
+      <w:proofErr w:type="spellEnd"/>
+      <w:proofErr w:type="gramEnd"/>
+      <w:r>
+        <w:t xml:space="preserve"> is the password for the laptop in the </w:t>
       </w:r>
       <w:r>
         <w:t xml:space="preserve">lab, if I can’t use my own laptop. </w:t>
@@ -857,7 +888,15 @@
         </w:numPr>
       </w:pPr>
       <w:r>
-        <w:t xml:space="preserve">There should also be a communication protocol method like we used with Railbot and what Ryan is writing right now. Ryan’s only worried about receiving data from the rover, but I would need to send it commands. </w:t>
+        <w:t xml:space="preserve">There should also be a communication protocol method like we used with </w:t>
+      </w:r>
+      <w:proofErr w:type="spellStart"/>
+      <w:r>
+        <w:t>Railbot</w:t>
+      </w:r>
+      <w:proofErr w:type="spellEnd"/>
+      <w:r>
+        <w:t xml:space="preserve"> and what Ryan is writing right now. Ryan’s only worried about receiving data from the rover, but I would need to send it commands. </w:t>
       </w:r>
     </w:p>
     <w:p/>
@@ -887,7 +926,15 @@
         </w:numPr>
       </w:pPr>
       <w:r>
-        <w:t xml:space="preserve">Figure out how to use the communication protocol. Look into what we did with Railbot last year. </w:t>
+        <w:t xml:space="preserve">Figure out how to use the communication protocol. Look into what we did with </w:t>
+      </w:r>
+      <w:proofErr w:type="spellStart"/>
+      <w:r>
+        <w:t>Railbot</w:t>
+      </w:r>
+      <w:proofErr w:type="spellEnd"/>
+      <w:r>
+        <w:t xml:space="preserve"> last year. </w:t>
       </w:r>
     </w:p>
     <w:p>
@@ -969,7 +1016,15 @@
         </w:numPr>
       </w:pPr>
       <w:r>
-        <w:t xml:space="preserve">Get all three rovers running around this week. </w:t>
+        <w:t xml:space="preserve">Get all three rovers running around this </w:t>
+      </w:r>
+      <w:proofErr w:type="gramStart"/>
+      <w:r>
+        <w:t>week.</w:t>
+      </w:r>
+      <w:proofErr w:type="gramEnd"/>
+      <w:r>
+        <w:t xml:space="preserve"> </w:t>
       </w:r>
     </w:p>
     <w:p>
@@ -993,7 +1048,15 @@
         </w:numPr>
       </w:pPr>
       <w:r>
-        <w:t xml:space="preserve">Get RSS from mavlink somehow. It should be easy. Start collecting that data (for free!). </w:t>
+        <w:t xml:space="preserve">Get RSS from </w:t>
+      </w:r>
+      <w:proofErr w:type="spellStart"/>
+      <w:r>
+        <w:t>mavlink</w:t>
+      </w:r>
+      <w:proofErr w:type="spellEnd"/>
+      <w:r>
+        <w:t xml:space="preserve"> somehow. It should be easy. Start collecting that data (for free!). </w:t>
       </w:r>
     </w:p>
     <w:p>
@@ -1008,7 +1071,15 @@
         <w:t xml:space="preserve">Get 1 or 2 slides together for next week? Just a quick update – this will be part of our documents. </w:t>
       </w:r>
       <w:r>
-        <w:t xml:space="preserve">Should be on the github somewhere. </w:t>
+        <w:t xml:space="preserve">Should be on the </w:t>
+      </w:r>
+      <w:proofErr w:type="spellStart"/>
+      <w:r>
+        <w:t>github</w:t>
+      </w:r>
+      <w:proofErr w:type="spellEnd"/>
+      <w:r>
+        <w:t xml:space="preserve"> somewhere. </w:t>
       </w:r>
     </w:p>
     <w:p>
@@ -1052,7 +1123,23 @@
         </w:numPr>
       </w:pPr>
       <w:r>
-        <w:t xml:space="preserve">Ryan: wrote a program which can get GPS data from the pixhawk. (using serial port) He’s trying to concatenate with RSS data from another HackRF. He can probably get time as well. </w:t>
+        <w:t xml:space="preserve">Ryan: wrote a program which can get GPS data from the </w:t>
+      </w:r>
+      <w:proofErr w:type="spellStart"/>
+      <w:r>
+        <w:t>pixhawk</w:t>
+      </w:r>
+      <w:proofErr w:type="spellEnd"/>
+      <w:r>
+        <w:t xml:space="preserve">. (using serial port) He’s trying to concatenate with RSS data from another </w:t>
+      </w:r>
+      <w:proofErr w:type="spellStart"/>
+      <w:r>
+        <w:t>HackRF</w:t>
+      </w:r>
+      <w:proofErr w:type="spellEnd"/>
+      <w:r>
+        <w:t xml:space="preserve">. He can probably get time as well. </w:t>
       </w:r>
     </w:p>
     <w:p>
@@ -1079,7 +1166,15 @@
         <w:t xml:space="preserve">Joseph/Jacob: got some object detector working for 5 sec, aiming for it to work in Python – Is he on our project?? </w:t>
       </w:r>
       <w:r>
-        <w:t>I think it’s facial recognition.</w:t>
+        <w:t xml:space="preserve">I think </w:t>
+      </w:r>
+      <w:proofErr w:type="gramStart"/>
+      <w:r>
+        <w:t>it’s</w:t>
+      </w:r>
+      <w:proofErr w:type="gramEnd"/>
+      <w:r>
+        <w:t xml:space="preserve"> facial recognition.</w:t>
       </w:r>
     </w:p>
     <w:p>
@@ -1217,7 +1312,15 @@
         </w:numPr>
       </w:pPr>
       <w:r>
-        <w:t xml:space="preserve">Figured out that small rover uses the DXe transmitter on the bench, but could not get any manual movement whatsoever. Not sure what I’m doing wrong. Tried lots of configurations. </w:t>
+        <w:t xml:space="preserve">Figured out that small rover uses the </w:t>
+      </w:r>
+      <w:proofErr w:type="spellStart"/>
+      <w:r>
+        <w:t>DXe</w:t>
+      </w:r>
+      <w:proofErr w:type="spellEnd"/>
+      <w:r>
+        <w:t xml:space="preserve"> transmitter on the bench, but could not get any manual movement whatsoever. Not sure what I’m doing wrong. Tried lots of configurations. </w:t>
       </w:r>
     </w:p>
     <w:p>
@@ -1229,7 +1332,15 @@
         </w:numPr>
       </w:pPr>
       <w:r>
-        <w:t xml:space="preserve">Large rover is with some guy in the shop? Not sure where it is rn, but it’s the only one operational. </w:t>
+        <w:t xml:space="preserve">Large rover is with some guy in the shop? Not sure where it is </w:t>
+      </w:r>
+      <w:proofErr w:type="spellStart"/>
+      <w:r>
+        <w:t>rn</w:t>
+      </w:r>
+      <w:proofErr w:type="spellEnd"/>
+      <w:r>
+        <w:t xml:space="preserve">, but it’s the only one operational. </w:t>
       </w:r>
     </w:p>
     <w:p>
@@ -1241,7 +1352,15 @@
         </w:numPr>
       </w:pPr>
       <w:r>
-        <w:t xml:space="preserve">Medium rover doesn’t seem to be set up – no pixhawk or other antenna system set up. </w:t>
+        <w:t xml:space="preserve">Medium rover doesn’t seem to be set up – no </w:t>
+      </w:r>
+      <w:proofErr w:type="spellStart"/>
+      <w:r>
+        <w:t>pixhawk</w:t>
+      </w:r>
+      <w:proofErr w:type="spellEnd"/>
+      <w:r>
+        <w:t xml:space="preserve"> or other antenna system set up. </w:t>
       </w:r>
     </w:p>
     <w:p>
@@ -1254,7 +1373,15 @@
       </w:pPr>
       <w:r>
         <w:lastRenderedPageBreak/>
-        <w:t xml:space="preserve">We can get RSSI to show on the computer screen, but idk how to store this data or if it’s even the data we want to be getting. I kinda need a conversation with Ryan on this because I suspect he already has something going. </w:t>
+        <w:t xml:space="preserve">We can get RSSI to show on the computer screen, but idk how to store this data or if it’s even the data we want to be getting. I </w:t>
+      </w:r>
+      <w:proofErr w:type="spellStart"/>
+      <w:r>
+        <w:t>kinda</w:t>
+      </w:r>
+      <w:proofErr w:type="spellEnd"/>
+      <w:r>
+        <w:t xml:space="preserve"> need a conversation with Ryan on this because I suspect he already has something going. </w:t>
       </w:r>
     </w:p>
     <w:p>
@@ -1289,7 +1416,15 @@
         </w:numPr>
       </w:pPr>
       <w:r>
-        <w:t xml:space="preserve">Downloading data from pixhawks: </w:t>
+        <w:t xml:space="preserve">Downloading data from </w:t>
+      </w:r>
+      <w:proofErr w:type="spellStart"/>
+      <w:r>
+        <w:t>pixhawks</w:t>
+      </w:r>
+      <w:proofErr w:type="spellEnd"/>
+      <w:r>
+        <w:t xml:space="preserve">: </w:t>
       </w:r>
       <w:hyperlink r:id="rId11" w:history="1">
         <w:r>
@@ -1463,7 +1598,15 @@
         </w:numPr>
       </w:pPr>
       <w:r>
-        <w:t xml:space="preserve">Get the smaller rover going. </w:t>
+        <w:t xml:space="preserve">Get the smaller rover </w:t>
+      </w:r>
+      <w:proofErr w:type="gramStart"/>
+      <w:r>
+        <w:t>going.</w:t>
+      </w:r>
+      <w:proofErr w:type="gramEnd"/>
+      <w:r>
+        <w:t xml:space="preserve"> </w:t>
       </w:r>
     </w:p>
     <w:p>
@@ -1502,7 +1645,15 @@
         </w:numPr>
       </w:pPr>
       <w:r>
-        <w:t xml:space="preserve">Make a github account because they don’t let the TAMU one work. </w:t>
+        <w:t xml:space="preserve">Make a </w:t>
+      </w:r>
+      <w:proofErr w:type="spellStart"/>
+      <w:r>
+        <w:t>github</w:t>
+      </w:r>
+      <w:proofErr w:type="spellEnd"/>
+      <w:r>
+        <w:t xml:space="preserve"> account because they don’t let the TAMU one work. </w:t>
       </w:r>
     </w:p>
     <w:p>
@@ -1594,7 +1745,23 @@
       </w:pPr>
       <w:r>
         <w:lastRenderedPageBreak/>
-        <w:t xml:space="preserve">Dr. Huff will proofread these to an extent, but wants us to use the buddy system. Provide two review before he gets it (for grammar, etc). SHORT SENTENCES – try to avoid long even if they’re grammatically correct. Do the peer review. Have all of the peer reviews by that Friday. </w:t>
+        <w:t xml:space="preserve">Dr. Huff will proofread these to an extent, but wants us to use the buddy system. Provide two review before he gets it (for grammar, </w:t>
+      </w:r>
+      <w:proofErr w:type="spellStart"/>
+      <w:r>
+        <w:t>etc</w:t>
+      </w:r>
+      <w:proofErr w:type="spellEnd"/>
+      <w:r>
+        <w:t xml:space="preserve">). SHORT SENTENCES – try to avoid long even if they’re grammatically correct. Do the peer </w:t>
+      </w:r>
+      <w:proofErr w:type="gramStart"/>
+      <w:r>
+        <w:t>review.</w:t>
+      </w:r>
+      <w:proofErr w:type="gramEnd"/>
+      <w:r>
+        <w:t xml:space="preserve"> Have all of the peer reviews by that Friday. </w:t>
       </w:r>
     </w:p>
     <w:p/>
@@ -1620,7 +1787,15 @@
         </w:numPr>
       </w:pPr>
       <w:r>
-        <w:t xml:space="preserve">Still working on updates to code. Need to add RADIO_STATUS message to the pixhawk firmware; </w:t>
+        <w:t xml:space="preserve">Still working on updates to code. Need to add RADIO_STATUS message to the </w:t>
+      </w:r>
+      <w:proofErr w:type="spellStart"/>
+      <w:r>
+        <w:t>pixhawk</w:t>
+      </w:r>
+      <w:proofErr w:type="spellEnd"/>
+      <w:r>
+        <w:t xml:space="preserve"> firmware; </w:t>
       </w:r>
     </w:p>
     <w:p>
@@ -1758,7 +1933,15 @@
         <w:t>Tuesday 10/3</w:t>
       </w:r>
       <w:r>
-        <w:t xml:space="preserve"> I got the leads for the batteries on the smallest rover re-soldered to connectors so we can charge the LiPos! The medium one should be chargeable as is because contacts are accessible without changes. </w:t>
+        <w:t xml:space="preserve"> I got the leads for the batteries on the smallest rover re-soldered to connectors so we can charge the </w:t>
+      </w:r>
+      <w:proofErr w:type="spellStart"/>
+      <w:r>
+        <w:t>LiPos</w:t>
+      </w:r>
+      <w:proofErr w:type="spellEnd"/>
+      <w:r>
+        <w:t xml:space="preserve">! The medium one should be chargeable as is because contacts are accessible without changes. </w:t>
       </w:r>
     </w:p>
     <w:p>
@@ -1773,7 +1956,15 @@
         <w:t xml:space="preserve">Maybe need to get the PX4 developer suite installed? </w:t>
       </w:r>
       <w:r>
-        <w:t xml:space="preserve">Probably not unless I’m recompiling the pixhawk firmware sometime. </w:t>
+        <w:t xml:space="preserve">Probably not unless I’m recompiling the </w:t>
+      </w:r>
+      <w:proofErr w:type="spellStart"/>
+      <w:r>
+        <w:t>pixhawk</w:t>
+      </w:r>
+      <w:proofErr w:type="spellEnd"/>
+      <w:r>
+        <w:t xml:space="preserve"> firmware sometime. </w:t>
       </w:r>
     </w:p>
     <w:p>
@@ -1786,20 +1977,32 @@
       </w:pPr>
       <w:r>
         <w:t>A telemetry wire fried. Idk why – concern!!</w:t>
+      </w:r>
+    </w:p>
+    <w:p>
+      <w:pPr>
+        <w:ind w:left="360"/>
+      </w:pPr>
+      <w:r>
+        <w:t xml:space="preserve">Got the smallest rover going! Procedure as follows: </w:t>
+      </w:r>
+    </w:p>
+    <w:p>
+      <w:pPr>
+        <w:pStyle w:val="ListParagraph"/>
+        <w:numPr>
+          <w:ilvl w:val="0"/>
+          <w:numId w:val="6"/>
+        </w:numPr>
+      </w:pPr>
+      <w:r>
+        <w:t>Spektrum radio ON first (because we keep forgetting to turn it off) and stick in the middle</w:t>
       </w:r>
       <w:bookmarkStart w:id="1" w:name="_GoBack"/>
       <w:bookmarkEnd w:id="1"/>
     </w:p>
     <w:p>
       <w:pPr>
-        <w:ind w:left="360"/>
-      </w:pPr>
-      <w:r>
-        <w:t xml:space="preserve">Got the smallest rover going! Procedure as follows: </w:t>
-      </w:r>
-    </w:p>
-    <w:p>
-      <w:pPr>
         <w:pStyle w:val="ListParagraph"/>
         <w:numPr>
           <w:ilvl w:val="0"/>
@@ -1807,7 +2010,23 @@
         </w:numPr>
       </w:pPr>
       <w:r>
-        <w:t>Plug in pixhawk battery. Arm pixhawk using button once it’s blinking blue. (flashing red to solid red)</w:t>
+        <w:t xml:space="preserve">Plug in </w:t>
+      </w:r>
+      <w:proofErr w:type="spellStart"/>
+      <w:r>
+        <w:t>pixhawk</w:t>
+      </w:r>
+      <w:proofErr w:type="spellEnd"/>
+      <w:r>
+        <w:t xml:space="preserve"> battery. Arm </w:t>
+      </w:r>
+      <w:proofErr w:type="spellStart"/>
+      <w:r>
+        <w:t>pixhawk</w:t>
+      </w:r>
+      <w:proofErr w:type="spellEnd"/>
+      <w:r>
+        <w:t xml:space="preserve"> using button once it’s blinking blue. (flashing red to solid red)</w:t>
       </w:r>
     </w:p>
     <w:p>
@@ -1819,7 +2038,15 @@
         </w:numPr>
       </w:pPr>
       <w:r>
-        <w:t xml:space="preserve">Turn on APM planner and plug in USB. Connect to pixhawk and arm under actions. </w:t>
+        <w:t xml:space="preserve">Turn on APM planner and plug in USB. Connect to </w:t>
+      </w:r>
+      <w:proofErr w:type="spellStart"/>
+      <w:r>
+        <w:t>pixhawk</w:t>
+      </w:r>
+      <w:proofErr w:type="spellEnd"/>
+      <w:r>
+        <w:t xml:space="preserve"> and arm under actions. </w:t>
       </w:r>
     </w:p>
     <w:p>
@@ -1846,6 +2073,116 @@
         <w:t xml:space="preserve">Turn on switch for motors. It should run (although only forward) and turn as commanded. </w:t>
       </w:r>
     </w:p>
+    <w:p/>
+    <w:p>
+      <w:pPr>
+        <w:rPr>
+          <w:b/>
+        </w:rPr>
+      </w:pPr>
+      <w:r>
+        <w:rPr>
+          <w:b/>
+        </w:rPr>
+        <w:t>10/9/17 – Group Meeting</w:t>
+      </w:r>
+    </w:p>
+    <w:p>
+      <w:r>
+        <w:t xml:space="preserve">I have a </w:t>
+      </w:r>
+      <w:proofErr w:type="spellStart"/>
+      <w:proofErr w:type="gramStart"/>
+      <w:r>
+        <w:t>powerpoint</w:t>
+      </w:r>
+      <w:proofErr w:type="spellEnd"/>
+      <w:proofErr w:type="gramEnd"/>
+      <w:r>
+        <w:t xml:space="preserve"> for this one </w:t>
+      </w:r>
+      <w:r>
+        <w:sym w:font="Wingdings" w:char="F04A"/>
+      </w:r>
+      <w:r>
+        <w:t xml:space="preserve"> </w:t>
+      </w:r>
+      <w:r>
+        <w:t xml:space="preserve">but didn’t end up using it. </w:t>
+      </w:r>
+      <w:r>
+        <w:t>(I should have)</w:t>
+      </w:r>
+    </w:p>
+    <w:p>
+      <w:r>
+        <w:t>Dr. Huff won’t be here next Wednesday</w:t>
+      </w:r>
+    </w:p>
+    <w:p>
+      <w:r>
+        <w:t xml:space="preserve">Next Monday: have an idea of how google does mapping &amp; how to do it from an RF standpoint. </w:t>
+      </w:r>
+    </w:p>
+    <w:p>
+      <w:r>
+        <w:t>Ryan presents:</w:t>
+      </w:r>
+    </w:p>
+    <w:p>
+      <w:pPr>
+        <w:pStyle w:val="ListParagraph"/>
+        <w:numPr>
+          <w:ilvl w:val="0"/>
+          <w:numId w:val="1"/>
+        </w:numPr>
+      </w:pPr>
+      <w:r>
+        <w:t xml:space="preserve">PX4 vs </w:t>
+      </w:r>
+      <w:proofErr w:type="spellStart"/>
+      <w:r>
+        <w:t>Ardupilot</w:t>
+      </w:r>
+      <w:proofErr w:type="spellEnd"/>
+      <w:r>
+        <w:t xml:space="preserve"> – what has what? </w:t>
+      </w:r>
+      <w:proofErr w:type="spellStart"/>
+      <w:r>
+        <w:t>Ardupilot</w:t>
+      </w:r>
+      <w:proofErr w:type="spellEnd"/>
+      <w:r>
+        <w:t xml:space="preserve"> sounds like a better system for what we’re doing. PX4 is good but not stable. </w:t>
+      </w:r>
+    </w:p>
+    <w:p>
+      <w:pPr>
+        <w:pStyle w:val="ListParagraph"/>
+        <w:numPr>
+          <w:ilvl w:val="0"/>
+          <w:numId w:val="1"/>
+        </w:numPr>
+      </w:pPr>
+      <w:r>
+        <w:t xml:space="preserve">Continue with adding what Ryan &amp; I planned on Thursday. </w:t>
+      </w:r>
+    </w:p>
+    <w:p>
+      <w:pPr>
+        <w:pStyle w:val="ListParagraph"/>
+        <w:numPr>
+          <w:ilvl w:val="0"/>
+          <w:numId w:val="1"/>
+        </w:numPr>
+      </w:pPr>
+      <w:r>
+        <w:t xml:space="preserve">This week: firmware polling at a constant rate &amp; testing. </w:t>
+      </w:r>
+    </w:p>
+    <w:p/>
+    <w:p/>
     <w:sectPr>
       <w:pgSz w:w="12240" w:h="15840"/>
       <w:pgMar w:top="1440" w:right="1440" w:bottom="1440" w:left="1440" w:header="720" w:footer="720" w:gutter="0"/>

</xml_diff>

<commit_message>
Kendra updated notes from Group Meeting 10/16
</commit_message>
<xml_diff>
--- a/KendraAndersen/Project Notebook.docx
+++ b/KendraAndersen/Project Notebook.docx
@@ -1998,8 +1998,6 @@
       <w:r>
         <w:t>Spektrum radio ON first (because we keep forgetting to turn it off) and stick in the middle</w:t>
       </w:r>
-      <w:bookmarkStart w:id="1" w:name="_GoBack"/>
-      <w:bookmarkEnd w:id="1"/>
     </w:p>
     <w:p>
       <w:pPr>
@@ -2182,6 +2180,507 @@
       </w:r>
     </w:p>
     <w:p/>
+    <w:p>
+      <w:pPr>
+        <w:rPr>
+          <w:b/>
+        </w:rPr>
+      </w:pPr>
+      <w:r>
+        <w:rPr>
+          <w:b/>
+        </w:rPr>
+        <w:lastRenderedPageBreak/>
+        <w:t>10/16/17 – Personal Research</w:t>
+      </w:r>
+    </w:p>
+    <w:p>
+      <w:r>
+        <w:t xml:space="preserve">Looking into path planning algorithms today – </w:t>
+      </w:r>
+    </w:p>
+    <w:p>
+      <w:pPr>
+        <w:pStyle w:val="ListParagraph"/>
+        <w:numPr>
+          <w:ilvl w:val="0"/>
+          <w:numId w:val="1"/>
+        </w:numPr>
+      </w:pPr>
+      <w:hyperlink r:id="rId17" w:history="1">
+        <w:r>
+          <w:rPr>
+            <w:rStyle w:val="Hyperlink"/>
+          </w:rPr>
+          <w:t>https://motherboard.vice.com/en_us/article/4x3pp9/the-simple-elegant-algorithm-that-makes-google-maps-possible</w:t>
+        </w:r>
+      </w:hyperlink>
+      <w:r>
+        <w:t xml:space="preserve"> Dijkstra’s algorithm is how it’s possible. </w:t>
+      </w:r>
+    </w:p>
+    <w:p>
+      <w:pPr>
+        <w:pStyle w:val="ListParagraph"/>
+        <w:numPr>
+          <w:ilvl w:val="1"/>
+          <w:numId w:val="1"/>
+        </w:numPr>
+      </w:pPr>
+      <w:r>
+        <w:t xml:space="preserve">Setup: beginning node is 0 and we have other nodes connected to it and each other by various weights – this can be path length or </w:t>
+      </w:r>
+      <w:r>
+        <w:t xml:space="preserve">average strength, etc. </w:t>
+      </w:r>
+    </w:p>
+    <w:p>
+      <w:pPr>
+        <w:pStyle w:val="ListParagraph"/>
+        <w:numPr>
+          <w:ilvl w:val="1"/>
+          <w:numId w:val="1"/>
+        </w:numPr>
+      </w:pPr>
+      <w:r>
+        <w:rPr>
+          <w:noProof/>
+        </w:rPr>
+        <w:drawing>
+          <wp:inline distT="0" distB="0" distL="0" distR="0" wp14:anchorId="6D675EFD" wp14:editId="31269AD8">
+            <wp:extent cx="1811867" cy="1170605"/>
+            <wp:effectExtent l="0" t="0" r="0" b="0"/>
+            <wp:docPr id="1" name="Picture 1"/>
+            <wp:cNvGraphicFramePr>
+              <a:graphicFrameLocks xmlns:a="http://schemas.openxmlformats.org/drawingml/2006/main" noChangeAspect="1"/>
+            </wp:cNvGraphicFramePr>
+            <a:graphic xmlns:a="http://schemas.openxmlformats.org/drawingml/2006/main">
+              <a:graphicData uri="http://schemas.openxmlformats.org/drawingml/2006/picture">
+                <pic:pic xmlns:pic="http://schemas.openxmlformats.org/drawingml/2006/picture">
+                  <pic:nvPicPr>
+                    <pic:cNvPr id="1" name=""/>
+                    <pic:cNvPicPr/>
+                  </pic:nvPicPr>
+                  <pic:blipFill>
+                    <a:blip r:embed="rId18"/>
+                    <a:stretch>
+                      <a:fillRect/>
+                    </a:stretch>
+                  </pic:blipFill>
+                  <pic:spPr>
+                    <a:xfrm>
+                      <a:off x="0" y="0"/>
+                      <a:ext cx="1839168" cy="1188244"/>
+                    </a:xfrm>
+                    <a:prstGeom prst="rect">
+                      <a:avLst/>
+                    </a:prstGeom>
+                  </pic:spPr>
+                </pic:pic>
+              </a:graphicData>
+            </a:graphic>
+          </wp:inline>
+        </w:drawing>
+      </w:r>
+    </w:p>
+    <w:p>
+      <w:pPr>
+        <w:pStyle w:val="ListParagraph"/>
+        <w:numPr>
+          <w:ilvl w:val="1"/>
+          <w:numId w:val="1"/>
+        </w:numPr>
+      </w:pPr>
+      <w:r>
+        <w:t>First iteration: look at closest node &amp; next new nodes, as well as previous other nodes. (</w:t>
+      </w:r>
+      <w:proofErr w:type="gramStart"/>
+      <w:r>
+        <w:t>a</w:t>
+      </w:r>
+      <w:proofErr w:type="gramEnd"/>
+      <w:r>
+        <w:t>, then b, c, and d). The shortest path FROM THE BEGINNING is s -&gt; d (2)</w:t>
+      </w:r>
+    </w:p>
+    <w:p>
+      <w:pPr>
+        <w:pStyle w:val="ListParagraph"/>
+        <w:numPr>
+          <w:ilvl w:val="1"/>
+          <w:numId w:val="1"/>
+        </w:numPr>
+      </w:pPr>
+      <w:r>
+        <w:t xml:space="preserve">Next iteration: look from d to c (2 + 10) and from a, where we can get to c with (1 + 2) and to b with (1 + 1). </w:t>
+      </w:r>
+    </w:p>
+    <w:p>
+      <w:pPr>
+        <w:pStyle w:val="ListParagraph"/>
+        <w:numPr>
+          <w:ilvl w:val="1"/>
+          <w:numId w:val="1"/>
+        </w:numPr>
+      </w:pPr>
+      <w:r>
+        <w:t xml:space="preserve">Next iteration: start at b (2) and can only get to t with (2 + 10) but there’s a shorter path from a -&gt; c (3) and we can discard d -&gt; c. </w:t>
+      </w:r>
+    </w:p>
+    <w:p>
+      <w:pPr>
+        <w:pStyle w:val="ListParagraph"/>
+        <w:numPr>
+          <w:ilvl w:val="1"/>
+          <w:numId w:val="1"/>
+        </w:numPr>
+      </w:pPr>
+      <w:r>
+        <w:t xml:space="preserve">Final iteration: look from b -&gt; t and get total of 12. Look from c -&gt; t and get (3 + 1) so the shortest path is 4. </w:t>
+      </w:r>
+    </w:p>
+    <w:p>
+      <w:pPr>
+        <w:pStyle w:val="ListParagraph"/>
+        <w:numPr>
+          <w:ilvl w:val="0"/>
+          <w:numId w:val="1"/>
+        </w:numPr>
+      </w:pPr>
+      <w:hyperlink r:id="rId19" w:history="1">
+        <w:r>
+          <w:rPr>
+            <w:rStyle w:val="Hyperlink"/>
+          </w:rPr>
+          <w:t>http://www-m3.ma.tum.de/foswiki/pub/MN0506/WebHome/dijkstra.pdf</w:t>
+        </w:r>
+      </w:hyperlink>
+      <w:r>
+        <w:t xml:space="preserve"> </w:t>
+      </w:r>
+    </w:p>
+    <w:p>
+      <w:pPr>
+        <w:pStyle w:val="ListParagraph"/>
+        <w:numPr>
+          <w:ilvl w:val="0"/>
+          <w:numId w:val="1"/>
+        </w:numPr>
+      </w:pPr>
+      <w:r>
+        <w:t xml:space="preserve">How to code it? </w:t>
+      </w:r>
+      <w:hyperlink r:id="rId20" w:history="1">
+        <w:r>
+          <w:rPr>
+            <w:rStyle w:val="Hyperlink"/>
+          </w:rPr>
+          <w:t>http://www.geeksforgeeks.org/greedy-algorithms-set-6-dijkstras-shortest-path-algorithm/</w:t>
+        </w:r>
+      </w:hyperlink>
+      <w:r>
+        <w:t xml:space="preserve"> </w:t>
+      </w:r>
+      <w:proofErr w:type="gramStart"/>
+      <w:r>
+        <w:t>Something</w:t>
+      </w:r>
+      <w:proofErr w:type="gramEnd"/>
+      <w:r>
+        <w:t xml:space="preserve"> to consider – the algorithm we’ll be using for this project will need TWO weight variables – average RSSI (computed as a weighted average) and path length. The path length will need to be below a maximum while we need to maximize RSSI. </w:t>
+      </w:r>
+      <w:r>
+        <w:rPr>
+          <w:highlight w:val="yellow"/>
+        </w:rPr>
+        <w:t>Another consideration – do we need to change speeds? Or just assume one constant speed always.</w:t>
+      </w:r>
+      <w:r>
+        <w:t xml:space="preserve"> </w:t>
+      </w:r>
+    </w:p>
+    <w:p>
+      <w:pPr>
+        <w:pStyle w:val="ListParagraph"/>
+        <w:numPr>
+          <w:ilvl w:val="0"/>
+          <w:numId w:val="1"/>
+        </w:numPr>
+      </w:pPr>
+      <w:hyperlink r:id="rId21" w:history="1">
+        <w:r>
+          <w:rPr>
+            <w:rStyle w:val="Hyperlink"/>
+          </w:rPr>
+          <w:t>https://www.quora.com/How-does-the-algorithm-of-Google-Maps-work</w:t>
+        </w:r>
+      </w:hyperlink>
+      <w:r>
+        <w:t xml:space="preserve"> </w:t>
+      </w:r>
+      <w:proofErr w:type="gramStart"/>
+      <w:r>
+        <w:t>Another</w:t>
+      </w:r>
+      <w:proofErr w:type="gramEnd"/>
+      <w:r>
+        <w:t xml:space="preserve"> </w:t>
+      </w:r>
+      <w:r>
+        <w:t xml:space="preserve">source saying that this is how Google does it. </w:t>
+      </w:r>
+    </w:p>
+    <w:p>
+      <w:pPr>
+        <w:pStyle w:val="ListParagraph"/>
+        <w:numPr>
+          <w:ilvl w:val="0"/>
+          <w:numId w:val="1"/>
+        </w:numPr>
+      </w:pPr>
+    </w:p>
+    <w:p>
+      <w:r>
+        <w:t xml:space="preserve">Libraries for path planning: </w:t>
+      </w:r>
+    </w:p>
+    <w:p>
+      <w:pPr>
+        <w:pStyle w:val="ListParagraph"/>
+        <w:numPr>
+          <w:ilvl w:val="0"/>
+          <w:numId w:val="1"/>
+        </w:numPr>
+      </w:pPr>
+      <w:hyperlink r:id="rId22" w:history="1">
+        <w:r>
+          <w:rPr>
+            <w:rStyle w:val="Hyperlink"/>
+          </w:rPr>
+          <w:t>https://pypi.python.org/pypi/Dijkstar/2.2</w:t>
+        </w:r>
+      </w:hyperlink>
+      <w:r>
+        <w:t xml:space="preserve"> </w:t>
+      </w:r>
+      <w:proofErr w:type="gramStart"/>
+      <w:r>
+        <w:t>Is</w:t>
+      </w:r>
+      <w:proofErr w:type="gramEnd"/>
+      <w:r>
+        <w:t xml:space="preserve"> an implementation of Dijkstra’s single-source shortest-paths algorithm. Accepts an optional cost (“weight”) function to be called each iteration. Decent performance on a graph with 100000+ nodes. </w:t>
+      </w:r>
+      <w:r>
+        <w:rPr>
+          <w:highlight w:val="yellow"/>
+        </w:rPr>
+        <w:t>(How to import graphs to it?)</w:t>
+      </w:r>
+    </w:p>
+    <w:p>
+      <w:pPr>
+        <w:pStyle w:val="ListParagraph"/>
+        <w:numPr>
+          <w:ilvl w:val="0"/>
+          <w:numId w:val="1"/>
+        </w:numPr>
+      </w:pPr>
+      <w:hyperlink r:id="rId23" w:history="1">
+        <w:r>
+          <w:rPr>
+            <w:rStyle w:val="Hyperlink"/>
+          </w:rPr>
+          <w:t>https://pypi.python.org/pypi/python-graph</w:t>
+        </w:r>
+      </w:hyperlink>
+      <w:r>
+        <w:t xml:space="preserve"> is a library for working with graphs in Python. </w:t>
+      </w:r>
+      <w:r>
+        <w:t xml:space="preserve">It provides a shortest path search, but doesn’t say what inputs or configurations are available. Documentation is on </w:t>
+      </w:r>
+      <w:proofErr w:type="spellStart"/>
+      <w:r>
+        <w:t>github</w:t>
+      </w:r>
+      <w:proofErr w:type="spellEnd"/>
+      <w:r>
+        <w:t xml:space="preserve">? It looks like I need to install it to get the documentation. </w:t>
+      </w:r>
+    </w:p>
+    <w:p/>
+    <w:p>
+      <w:r>
+        <w:br w:type="page"/>
+      </w:r>
+    </w:p>
+    <w:p>
+      <w:pPr>
+        <w:rPr>
+          <w:b/>
+        </w:rPr>
+      </w:pPr>
+      <w:r>
+        <w:rPr>
+          <w:b/>
+        </w:rPr>
+        <w:lastRenderedPageBreak/>
+        <w:t>10/16/17 – Group Meeting</w:t>
+      </w:r>
+    </w:p>
+    <w:p>
+      <w:r>
+        <w:t xml:space="preserve">Dr. Huff’s comments on my presentation: </w:t>
+      </w:r>
+    </w:p>
+    <w:p>
+      <w:pPr>
+        <w:pStyle w:val="ListParagraph"/>
+        <w:numPr>
+          <w:ilvl w:val="0"/>
+          <w:numId w:val="1"/>
+        </w:numPr>
+      </w:pPr>
+      <w:r>
+        <w:t>Start with 100m</w:t>
+      </w:r>
+      <w:r>
+        <w:rPr>
+          <w:vertAlign w:val="superscript"/>
+        </w:rPr>
+        <w:t>2</w:t>
+      </w:r>
+      <w:r>
+        <w:t xml:space="preserve"> &amp; some sources, generate data to plot and put a grid together. </w:t>
+      </w:r>
+    </w:p>
+    <w:p>
+      <w:pPr>
+        <w:pStyle w:val="ListParagraph"/>
+        <w:numPr>
+          <w:ilvl w:val="0"/>
+          <w:numId w:val="1"/>
+        </w:numPr>
+      </w:pPr>
+      <w:r>
+        <w:t xml:space="preserve">Start finding paths that maximize exposure to sources A &amp; B, minimize exposure to C, etc. </w:t>
+      </w:r>
+    </w:p>
+    <w:p>
+      <w:pPr>
+        <w:pStyle w:val="ListParagraph"/>
+        <w:numPr>
+          <w:ilvl w:val="0"/>
+          <w:numId w:val="1"/>
+        </w:numPr>
+      </w:pPr>
+      <w:r>
+        <w:t xml:space="preserve">We won’t be worried about RSSI over time. That is another dimension for this problem, however. </w:t>
+      </w:r>
+    </w:p>
+    <w:p>
+      <w:pPr>
+        <w:pStyle w:val="ListParagraph"/>
+        <w:numPr>
+          <w:ilvl w:val="0"/>
+          <w:numId w:val="1"/>
+        </w:numPr>
+      </w:pPr>
+      <w:r>
+        <w:t xml:space="preserve">Smallest distinguishable path – we’ll be using sidewalks, etc. Don’t worry about a field. Once I get the demo program working this will probably be pretty simple. </w:t>
+      </w:r>
+    </w:p>
+    <w:p>
+      <w:pPr>
+        <w:pStyle w:val="ListParagraph"/>
+        <w:numPr>
+          <w:ilvl w:val="0"/>
+          <w:numId w:val="1"/>
+        </w:numPr>
+      </w:pPr>
+      <w:r>
+        <w:t xml:space="preserve">He was surprised to see Google was still using Dijkstra’s. </w:t>
+      </w:r>
+    </w:p>
+    <w:p>
+      <w:pPr>
+        <w:pStyle w:val="ListParagraph"/>
+        <w:numPr>
+          <w:ilvl w:val="1"/>
+          <w:numId w:val="1"/>
+        </w:numPr>
+      </w:pPr>
+      <w:r>
+        <w:t xml:space="preserve">So I looked into it: Waze might use hybrid things? </w:t>
+      </w:r>
+      <w:hyperlink r:id="rId24" w:history="1">
+        <w:r>
+          <w:rPr>
+            <w:rStyle w:val="Hyperlink"/>
+          </w:rPr>
+          <w:t>https://www.quora.com/What-is-Google-Maps-algorithm-on-recommending-routes</w:t>
+        </w:r>
+      </w:hyperlink>
+      <w:r>
+        <w:t xml:space="preserve"> </w:t>
+      </w:r>
+    </w:p>
+    <w:p>
+      <w:r>
+        <w:t xml:space="preserve">Dr. Huff’s comments on Ryan’s presentation: </w:t>
+      </w:r>
+    </w:p>
+    <w:p>
+      <w:pPr>
+        <w:pStyle w:val="ListParagraph"/>
+        <w:numPr>
+          <w:ilvl w:val="0"/>
+          <w:numId w:val="1"/>
+        </w:numPr>
+      </w:pPr>
+      <w:r>
+        <w:t xml:space="preserve">Ryan recommends scratching the RSSI from </w:t>
+      </w:r>
+      <w:proofErr w:type="spellStart"/>
+      <w:r>
+        <w:t>pixhawks</w:t>
+      </w:r>
+      <w:proofErr w:type="spellEnd"/>
+      <w:r>
+        <w:t xml:space="preserve">. Dr. Huff said we had this running quickly from </w:t>
+      </w:r>
+      <w:proofErr w:type="spellStart"/>
+      <w:r>
+        <w:t>XBees</w:t>
+      </w:r>
+      <w:proofErr w:type="spellEnd"/>
+      <w:r>
+        <w:t xml:space="preserve"> previously, agrees it’s reasonable to scratch on to the more pertinent part of the project since this hardware seems to be operating differently. </w:t>
+      </w:r>
+    </w:p>
+    <w:p>
+      <w:pPr>
+        <w:pStyle w:val="ListParagraph"/>
+        <w:numPr>
+          <w:ilvl w:val="0"/>
+          <w:numId w:val="1"/>
+        </w:numPr>
+      </w:pPr>
+      <w:r>
+        <w:t xml:space="preserve">Ryan plans to get </w:t>
+      </w:r>
+      <w:proofErr w:type="spellStart"/>
+      <w:r>
+        <w:t>HackerRF</w:t>
+      </w:r>
+      <w:proofErr w:type="spellEnd"/>
+      <w:r>
+        <w:t xml:space="preserve"> up this week and getting data this Thursday. </w:t>
+      </w:r>
+      <w:bookmarkStart w:id="1" w:name="_GoBack"/>
+      <w:bookmarkEnd w:id="1"/>
+    </w:p>
     <w:p/>
     <w:sectPr>
       <w:pgSz w:w="12240" w:h="15840"/>

</xml_diff>

<commit_message>
Kendra Group Meeting Update 10/23/17
</commit_message>
<xml_diff>
--- a/KendraAndersen/Project Notebook.docx
+++ b/KendraAndersen/Project Notebook.docx
@@ -53,15 +53,7 @@
         </w:numPr>
       </w:pPr>
       <w:r>
-        <w:t xml:space="preserve">Got big rover to run around outside autonomously using the lab’s </w:t>
-      </w:r>
-      <w:proofErr w:type="spellStart"/>
-      <w:r>
-        <w:t>linux</w:t>
-      </w:r>
-      <w:proofErr w:type="spellEnd"/>
-      <w:r>
-        <w:t xml:space="preserve"> computer</w:t>
+        <w:t>Got big rover to run around outside autonomously using the lab’s linux computer</w:t>
       </w:r>
     </w:p>
     <w:p>
@@ -147,15 +139,7 @@
         </w:numPr>
       </w:pPr>
       <w:r>
-        <w:t xml:space="preserve">Plug in </w:t>
-      </w:r>
-      <w:proofErr w:type="spellStart"/>
-      <w:r>
-        <w:t>LiPo</w:t>
-      </w:r>
-      <w:proofErr w:type="spellEnd"/>
-      <w:r>
-        <w:t xml:space="preserve"> battery. </w:t>
+        <w:t xml:space="preserve">Plug in LiPo battery. </w:t>
       </w:r>
     </w:p>
     <w:p>
@@ -167,15 +151,7 @@
         </w:numPr>
       </w:pPr>
       <w:r>
-        <w:t xml:space="preserve">Get computer running with APM Planner (Mission Planner doesn’t have an arm function under actions, so I couldn’t get it to work). Plug in USB antenna to computer and set to proper COM port and baud rate of 57600. </w:t>
-      </w:r>
-      <w:proofErr w:type="spellStart"/>
-      <w:r>
-        <w:t>Pixhawk</w:t>
-      </w:r>
-      <w:proofErr w:type="spellEnd"/>
-      <w:r>
-        <w:t xml:space="preserve"> should be blinking blue if in the lab – there’s no GPS fix. </w:t>
+        <w:t xml:space="preserve">Get computer running with APM Planner (Mission Planner doesn’t have an arm function under actions, so I couldn’t get it to work). Plug in USB antenna to computer and set to proper COM port and baud rate of 57600. Pixhawk should be blinking blue if in the lab – there’s no GPS fix. </w:t>
       </w:r>
     </w:p>
     <w:p>
@@ -227,18 +203,11 @@
       </w:r>
     </w:p>
     <w:p>
-      <w:proofErr w:type="spellStart"/>
-      <w:proofErr w:type="gramStart"/>
       <w:r>
         <w:t>h</w:t>
       </w:r>
       <w:r>
-        <w:t>rgsafe</w:t>
-      </w:r>
-      <w:proofErr w:type="spellEnd"/>
-      <w:proofErr w:type="gramEnd"/>
-      <w:r>
-        <w:t xml:space="preserve"> is the password for the laptop in the </w:t>
+        <w:t xml:space="preserve">rgsafe is the password for the laptop in the </w:t>
       </w:r>
       <w:r>
         <w:t xml:space="preserve">lab, if I can’t use my own laptop. </w:t>
@@ -888,15 +857,7 @@
         </w:numPr>
       </w:pPr>
       <w:r>
-        <w:t xml:space="preserve">There should also be a communication protocol method like we used with </w:t>
-      </w:r>
-      <w:proofErr w:type="spellStart"/>
-      <w:r>
-        <w:t>Railbot</w:t>
-      </w:r>
-      <w:proofErr w:type="spellEnd"/>
-      <w:r>
-        <w:t xml:space="preserve"> and what Ryan is writing right now. Ryan’s only worried about receiving data from the rover, but I would need to send it commands. </w:t>
+        <w:t xml:space="preserve">There should also be a communication protocol method like we used with Railbot and what Ryan is writing right now. Ryan’s only worried about receiving data from the rover, but I would need to send it commands. </w:t>
       </w:r>
     </w:p>
     <w:p/>
@@ -926,15 +887,7 @@
         </w:numPr>
       </w:pPr>
       <w:r>
-        <w:t xml:space="preserve">Figure out how to use the communication protocol. Look into what we did with </w:t>
-      </w:r>
-      <w:proofErr w:type="spellStart"/>
-      <w:r>
-        <w:t>Railbot</w:t>
-      </w:r>
-      <w:proofErr w:type="spellEnd"/>
-      <w:r>
-        <w:t xml:space="preserve"> last year. </w:t>
+        <w:t xml:space="preserve">Figure out how to use the communication protocol. Look into what we did with Railbot last year. </w:t>
       </w:r>
     </w:p>
     <w:p>
@@ -1016,15 +969,7 @@
         </w:numPr>
       </w:pPr>
       <w:r>
-        <w:t xml:space="preserve">Get all three rovers running around this </w:t>
-      </w:r>
-      <w:proofErr w:type="gramStart"/>
-      <w:r>
-        <w:t>week.</w:t>
-      </w:r>
-      <w:proofErr w:type="gramEnd"/>
-      <w:r>
-        <w:t xml:space="preserve"> </w:t>
+        <w:t xml:space="preserve">Get all three rovers running around this week. </w:t>
       </w:r>
     </w:p>
     <w:p>
@@ -1048,15 +993,7 @@
         </w:numPr>
       </w:pPr>
       <w:r>
-        <w:t xml:space="preserve">Get RSS from </w:t>
-      </w:r>
-      <w:proofErr w:type="spellStart"/>
-      <w:r>
-        <w:t>mavlink</w:t>
-      </w:r>
-      <w:proofErr w:type="spellEnd"/>
-      <w:r>
-        <w:t xml:space="preserve"> somehow. It should be easy. Start collecting that data (for free!). </w:t>
+        <w:t xml:space="preserve">Get RSS from mavlink somehow. It should be easy. Start collecting that data (for free!). </w:t>
       </w:r>
     </w:p>
     <w:p>
@@ -1071,15 +1008,7 @@
         <w:t xml:space="preserve">Get 1 or 2 slides together for next week? Just a quick update – this will be part of our documents. </w:t>
       </w:r>
       <w:r>
-        <w:t xml:space="preserve">Should be on the </w:t>
-      </w:r>
-      <w:proofErr w:type="spellStart"/>
-      <w:r>
-        <w:t>github</w:t>
-      </w:r>
-      <w:proofErr w:type="spellEnd"/>
-      <w:r>
-        <w:t xml:space="preserve"> somewhere. </w:t>
+        <w:t xml:space="preserve">Should be on the github somewhere. </w:t>
       </w:r>
     </w:p>
     <w:p>
@@ -1123,23 +1052,7 @@
         </w:numPr>
       </w:pPr>
       <w:r>
-        <w:t xml:space="preserve">Ryan: wrote a program which can get GPS data from the </w:t>
-      </w:r>
-      <w:proofErr w:type="spellStart"/>
-      <w:r>
-        <w:t>pixhawk</w:t>
-      </w:r>
-      <w:proofErr w:type="spellEnd"/>
-      <w:r>
-        <w:t xml:space="preserve">. (using serial port) He’s trying to concatenate with RSS data from another </w:t>
-      </w:r>
-      <w:proofErr w:type="spellStart"/>
-      <w:r>
-        <w:t>HackRF</w:t>
-      </w:r>
-      <w:proofErr w:type="spellEnd"/>
-      <w:r>
-        <w:t xml:space="preserve">. He can probably get time as well. </w:t>
+        <w:t xml:space="preserve">Ryan: wrote a program which can get GPS data from the pixhawk. (using serial port) He’s trying to concatenate with RSS data from another HackRF. He can probably get time as well. </w:t>
       </w:r>
     </w:p>
     <w:p>
@@ -1166,15 +1079,7 @@
         <w:t xml:space="preserve">Joseph/Jacob: got some object detector working for 5 sec, aiming for it to work in Python – Is he on our project?? </w:t>
       </w:r>
       <w:r>
-        <w:t xml:space="preserve">I think </w:t>
-      </w:r>
-      <w:proofErr w:type="gramStart"/>
-      <w:r>
-        <w:t>it’s</w:t>
-      </w:r>
-      <w:proofErr w:type="gramEnd"/>
-      <w:r>
-        <w:t xml:space="preserve"> facial recognition.</w:t>
+        <w:t>I think it’s facial recognition.</w:t>
       </w:r>
     </w:p>
     <w:p>
@@ -1312,15 +1217,7 @@
         </w:numPr>
       </w:pPr>
       <w:r>
-        <w:t xml:space="preserve">Figured out that small rover uses the </w:t>
-      </w:r>
-      <w:proofErr w:type="spellStart"/>
-      <w:r>
-        <w:t>DXe</w:t>
-      </w:r>
-      <w:proofErr w:type="spellEnd"/>
-      <w:r>
-        <w:t xml:space="preserve"> transmitter on the bench, but could not get any manual movement whatsoever. Not sure what I’m doing wrong. Tried lots of configurations. </w:t>
+        <w:t xml:space="preserve">Figured out that small rover uses the DXe transmitter on the bench, but could not get any manual movement whatsoever. Not sure what I’m doing wrong. Tried lots of configurations. </w:t>
       </w:r>
     </w:p>
     <w:p>
@@ -1332,15 +1229,7 @@
         </w:numPr>
       </w:pPr>
       <w:r>
-        <w:t xml:space="preserve">Large rover is with some guy in the shop? Not sure where it is </w:t>
-      </w:r>
-      <w:proofErr w:type="spellStart"/>
-      <w:r>
-        <w:t>rn</w:t>
-      </w:r>
-      <w:proofErr w:type="spellEnd"/>
-      <w:r>
-        <w:t xml:space="preserve">, but it’s the only one operational. </w:t>
+        <w:t xml:space="preserve">Large rover is with some guy in the shop? Not sure where it is rn, but it’s the only one operational. </w:t>
       </w:r>
     </w:p>
     <w:p>
@@ -1352,15 +1241,7 @@
         </w:numPr>
       </w:pPr>
       <w:r>
-        <w:t xml:space="preserve">Medium rover doesn’t seem to be set up – no </w:t>
-      </w:r>
-      <w:proofErr w:type="spellStart"/>
-      <w:r>
-        <w:t>pixhawk</w:t>
-      </w:r>
-      <w:proofErr w:type="spellEnd"/>
-      <w:r>
-        <w:t xml:space="preserve"> or other antenna system set up. </w:t>
+        <w:t xml:space="preserve">Medium rover doesn’t seem to be set up – no pixhawk or other antenna system set up. </w:t>
       </w:r>
     </w:p>
     <w:p>
@@ -1373,15 +1254,7 @@
       </w:pPr>
       <w:r>
         <w:lastRenderedPageBreak/>
-        <w:t xml:space="preserve">We can get RSSI to show on the computer screen, but idk how to store this data or if it’s even the data we want to be getting. I </w:t>
-      </w:r>
-      <w:proofErr w:type="spellStart"/>
-      <w:r>
-        <w:t>kinda</w:t>
-      </w:r>
-      <w:proofErr w:type="spellEnd"/>
-      <w:r>
-        <w:t xml:space="preserve"> need a conversation with Ryan on this because I suspect he already has something going. </w:t>
+        <w:t xml:space="preserve">We can get RSSI to show on the computer screen, but idk how to store this data or if it’s even the data we want to be getting. I kinda need a conversation with Ryan on this because I suspect he already has something going. </w:t>
       </w:r>
     </w:p>
     <w:p>
@@ -1416,15 +1289,7 @@
         </w:numPr>
       </w:pPr>
       <w:r>
-        <w:t xml:space="preserve">Downloading data from </w:t>
-      </w:r>
-      <w:proofErr w:type="spellStart"/>
-      <w:r>
-        <w:t>pixhawks</w:t>
-      </w:r>
-      <w:proofErr w:type="spellEnd"/>
-      <w:r>
-        <w:t xml:space="preserve">: </w:t>
+        <w:t xml:space="preserve">Downloading data from pixhawks: </w:t>
       </w:r>
       <w:hyperlink r:id="rId11" w:history="1">
         <w:r>
@@ -1598,15 +1463,7 @@
         </w:numPr>
       </w:pPr>
       <w:r>
-        <w:t xml:space="preserve">Get the smaller rover </w:t>
-      </w:r>
-      <w:proofErr w:type="gramStart"/>
-      <w:r>
-        <w:t>going.</w:t>
-      </w:r>
-      <w:proofErr w:type="gramEnd"/>
-      <w:r>
-        <w:t xml:space="preserve"> </w:t>
+        <w:t xml:space="preserve">Get the smaller rover going. </w:t>
       </w:r>
     </w:p>
     <w:p>
@@ -1645,15 +1502,7 @@
         </w:numPr>
       </w:pPr>
       <w:r>
-        <w:t xml:space="preserve">Make a </w:t>
-      </w:r>
-      <w:proofErr w:type="spellStart"/>
-      <w:r>
-        <w:t>github</w:t>
-      </w:r>
-      <w:proofErr w:type="spellEnd"/>
-      <w:r>
-        <w:t xml:space="preserve"> account because they don’t let the TAMU one work. </w:t>
+        <w:t xml:space="preserve">Make a github account because they don’t let the TAMU one work. </w:t>
       </w:r>
     </w:p>
     <w:p>
@@ -1745,23 +1594,7 @@
       </w:pPr>
       <w:r>
         <w:lastRenderedPageBreak/>
-        <w:t xml:space="preserve">Dr. Huff will proofread these to an extent, but wants us to use the buddy system. Provide two review before he gets it (for grammar, </w:t>
-      </w:r>
-      <w:proofErr w:type="spellStart"/>
-      <w:r>
-        <w:t>etc</w:t>
-      </w:r>
-      <w:proofErr w:type="spellEnd"/>
-      <w:r>
-        <w:t xml:space="preserve">). SHORT SENTENCES – try to avoid long even if they’re grammatically correct. Do the peer </w:t>
-      </w:r>
-      <w:proofErr w:type="gramStart"/>
-      <w:r>
-        <w:t>review.</w:t>
-      </w:r>
-      <w:proofErr w:type="gramEnd"/>
-      <w:r>
-        <w:t xml:space="preserve"> Have all of the peer reviews by that Friday. </w:t>
+        <w:t xml:space="preserve">Dr. Huff will proofread these to an extent, but wants us to use the buddy system. Provide two review before he gets it (for grammar, etc). SHORT SENTENCES – try to avoid long even if they’re grammatically correct. Do the peer review. Have all of the peer reviews by that Friday. </w:t>
       </w:r>
     </w:p>
     <w:p/>
@@ -1787,15 +1620,7 @@
         </w:numPr>
       </w:pPr>
       <w:r>
-        <w:t xml:space="preserve">Still working on updates to code. Need to add RADIO_STATUS message to the </w:t>
-      </w:r>
-      <w:proofErr w:type="spellStart"/>
-      <w:r>
-        <w:t>pixhawk</w:t>
-      </w:r>
-      <w:proofErr w:type="spellEnd"/>
-      <w:r>
-        <w:t xml:space="preserve"> firmware; </w:t>
+        <w:t xml:space="preserve">Still working on updates to code. Need to add RADIO_STATUS message to the pixhawk firmware; </w:t>
       </w:r>
     </w:p>
     <w:p>
@@ -1933,15 +1758,7 @@
         <w:t>Tuesday 10/3</w:t>
       </w:r>
       <w:r>
-        <w:t xml:space="preserve"> I got the leads for the batteries on the smallest rover re-soldered to connectors so we can charge the </w:t>
-      </w:r>
-      <w:proofErr w:type="spellStart"/>
-      <w:r>
-        <w:t>LiPos</w:t>
-      </w:r>
-      <w:proofErr w:type="spellEnd"/>
-      <w:r>
-        <w:t xml:space="preserve">! The medium one should be chargeable as is because contacts are accessible without changes. </w:t>
+        <w:t xml:space="preserve"> I got the leads for the batteries on the smallest rover re-soldered to connectors so we can charge the LiPos! The medium one should be chargeable as is because contacts are accessible without changes. </w:t>
       </w:r>
     </w:p>
     <w:p>
@@ -1956,15 +1773,7 @@
         <w:t xml:space="preserve">Maybe need to get the PX4 developer suite installed? </w:t>
       </w:r>
       <w:r>
-        <w:t xml:space="preserve">Probably not unless I’m recompiling the </w:t>
-      </w:r>
-      <w:proofErr w:type="spellStart"/>
-      <w:r>
-        <w:t>pixhawk</w:t>
-      </w:r>
-      <w:proofErr w:type="spellEnd"/>
-      <w:r>
-        <w:t xml:space="preserve"> firmware sometime. </w:t>
+        <w:t xml:space="preserve">Probably not unless I’m recompiling the pixhawk firmware sometime. </w:t>
       </w:r>
     </w:p>
     <w:p>
@@ -2008,23 +1817,7 @@
         </w:numPr>
       </w:pPr>
       <w:r>
-        <w:t xml:space="preserve">Plug in </w:t>
-      </w:r>
-      <w:proofErr w:type="spellStart"/>
-      <w:r>
-        <w:t>pixhawk</w:t>
-      </w:r>
-      <w:proofErr w:type="spellEnd"/>
-      <w:r>
-        <w:t xml:space="preserve"> battery. Arm </w:t>
-      </w:r>
-      <w:proofErr w:type="spellStart"/>
-      <w:r>
-        <w:t>pixhawk</w:t>
-      </w:r>
-      <w:proofErr w:type="spellEnd"/>
-      <w:r>
-        <w:t xml:space="preserve"> using button once it’s blinking blue. (flashing red to solid red)</w:t>
+        <w:t>Plug in pixhawk battery. Arm pixhawk using button once it’s blinking blue. (flashing red to solid red)</w:t>
       </w:r>
     </w:p>
     <w:p>
@@ -2036,15 +1829,7 @@
         </w:numPr>
       </w:pPr>
       <w:r>
-        <w:t xml:space="preserve">Turn on APM planner and plug in USB. Connect to </w:t>
-      </w:r>
-      <w:proofErr w:type="spellStart"/>
-      <w:r>
-        <w:t>pixhawk</w:t>
-      </w:r>
-      <w:proofErr w:type="spellEnd"/>
-      <w:r>
-        <w:t xml:space="preserve"> and arm under actions. </w:t>
+        <w:t xml:space="preserve">Turn on APM planner and plug in USB. Connect to pixhawk and arm under actions. </w:t>
       </w:r>
     </w:p>
     <w:p>
@@ -2087,17 +1872,7 @@
     </w:p>
     <w:p>
       <w:r>
-        <w:t xml:space="preserve">I have a </w:t>
-      </w:r>
-      <w:proofErr w:type="spellStart"/>
-      <w:proofErr w:type="gramStart"/>
-      <w:r>
-        <w:t>powerpoint</w:t>
-      </w:r>
-      <w:proofErr w:type="spellEnd"/>
-      <w:proofErr w:type="gramEnd"/>
-      <w:r>
-        <w:t xml:space="preserve"> for this one </w:t>
+        <w:t xml:space="preserve">I have a powerpoint for this one </w:t>
       </w:r>
       <w:r>
         <w:sym w:font="Wingdings" w:char="F04A"/>
@@ -2136,23 +1911,7 @@
         </w:numPr>
       </w:pPr>
       <w:r>
-        <w:t xml:space="preserve">PX4 vs </w:t>
-      </w:r>
-      <w:proofErr w:type="spellStart"/>
-      <w:r>
-        <w:t>Ardupilot</w:t>
-      </w:r>
-      <w:proofErr w:type="spellEnd"/>
-      <w:r>
-        <w:t xml:space="preserve"> – what has what? </w:t>
-      </w:r>
-      <w:proofErr w:type="spellStart"/>
-      <w:r>
-        <w:t>Ardupilot</w:t>
-      </w:r>
-      <w:proofErr w:type="spellEnd"/>
-      <w:r>
-        <w:t xml:space="preserve"> sounds like a better system for what we’re doing. PX4 is good but not stable. </w:t>
+        <w:t xml:space="preserve">PX4 vs Ardupilot – what has what? Ardupilot sounds like a better system for what we’re doing. PX4 is good but not stable. </w:t>
       </w:r>
     </w:p>
     <w:p>
@@ -2292,15 +2051,7 @@
         </w:numPr>
       </w:pPr>
       <w:r>
-        <w:t>First iteration: look at closest node &amp; next new nodes, as well as previous other nodes. (</w:t>
-      </w:r>
-      <w:proofErr w:type="gramStart"/>
-      <w:r>
-        <w:t>a</w:t>
-      </w:r>
-      <w:proofErr w:type="gramEnd"/>
-      <w:r>
-        <w:t>, then b, c, and d). The shortest path FROM THE BEGINNING is s -&gt; d (2)</w:t>
+        <w:t>First iteration: look at closest node &amp; next new nodes, as well as previous other nodes. (a, then b, c, and d). The shortest path FROM THE BEGINNING is s -&gt; d (2)</w:t>
       </w:r>
     </w:p>
     <w:p>
@@ -2381,13 +2132,8 @@
       <w:r>
         <w:t xml:space="preserve"> </w:t>
       </w:r>
-      <w:proofErr w:type="gramStart"/>
-      <w:r>
-        <w:t>Something</w:t>
-      </w:r>
-      <w:proofErr w:type="gramEnd"/>
-      <w:r>
-        <w:t xml:space="preserve"> to consider – the algorithm we’ll be using for this project will need TWO weight variables – average RSSI (computed as a weighted average) and path length. The path length will need to be below a maximum while we need to maximize RSSI. </w:t>
+      <w:r>
+        <w:t xml:space="preserve">Something to consider – the algorithm we’ll be using for this project will need TWO weight variables – average RSSI (computed as a weighted average) and path length. The path length will need to be below a maximum while we need to maximize RSSI. </w:t>
       </w:r>
       <w:r>
         <w:rPr>
@@ -2416,15 +2162,7 @@
         </w:r>
       </w:hyperlink>
       <w:r>
-        <w:t xml:space="preserve"> </w:t>
-      </w:r>
-      <w:proofErr w:type="gramStart"/>
-      <w:r>
-        <w:t>Another</w:t>
-      </w:r>
-      <w:proofErr w:type="gramEnd"/>
-      <w:r>
-        <w:t xml:space="preserve"> </w:t>
+        <w:t xml:space="preserve"> Another </w:t>
       </w:r>
       <w:r>
         <w:t xml:space="preserve">source saying that this is how Google does it. </w:t>
@@ -2461,15 +2199,7 @@
         </w:r>
       </w:hyperlink>
       <w:r>
-        <w:t xml:space="preserve"> </w:t>
-      </w:r>
-      <w:proofErr w:type="gramStart"/>
-      <w:r>
-        <w:t>Is</w:t>
-      </w:r>
-      <w:proofErr w:type="gramEnd"/>
-      <w:r>
-        <w:t xml:space="preserve"> an implementation of Dijkstra’s single-source shortest-paths algorithm. Accepts an optional cost (“weight”) function to be called each iteration. Decent performance on a graph with 100000+ nodes. </w:t>
+        <w:t xml:space="preserve"> Is an implementation of Dijkstra’s single-source shortest-paths algorithm. Accepts an optional cost (“weight”) function to be called each iteration. Decent performance on a graph with 100000+ nodes. </w:t>
       </w:r>
       <w:r>
         <w:rPr>
@@ -2498,15 +2228,7 @@
         <w:t xml:space="preserve"> is a library for working with graphs in Python. </w:t>
       </w:r>
       <w:r>
-        <w:t xml:space="preserve">It provides a shortest path search, but doesn’t say what inputs or configurations are available. Documentation is on </w:t>
-      </w:r>
-      <w:proofErr w:type="spellStart"/>
-      <w:r>
-        <w:t>github</w:t>
-      </w:r>
-      <w:proofErr w:type="spellEnd"/>
-      <w:r>
-        <w:t xml:space="preserve">? It looks like I need to install it to get the documentation. </w:t>
+        <w:t xml:space="preserve">It provides a shortest path search, but doesn’t say what inputs or configurations are available. Documentation is on github? It looks like I need to install it to get the documentation. </w:t>
       </w:r>
     </w:p>
     <w:p/>
@@ -2640,48 +2362,1298 @@
         </w:numPr>
       </w:pPr>
       <w:r>
-        <w:t xml:space="preserve">Ryan recommends scratching the RSSI from </w:t>
-      </w:r>
-      <w:proofErr w:type="spellStart"/>
-      <w:r>
-        <w:t>pixhawks</w:t>
-      </w:r>
-      <w:proofErr w:type="spellEnd"/>
-      <w:r>
-        <w:t xml:space="preserve">. Dr. Huff said we had this running quickly from </w:t>
-      </w:r>
-      <w:proofErr w:type="spellStart"/>
-      <w:r>
-        <w:t>XBees</w:t>
-      </w:r>
-      <w:proofErr w:type="spellEnd"/>
-      <w:r>
-        <w:t xml:space="preserve"> previously, agrees it’s reasonable to scratch on to the more pertinent part of the project since this hardware seems to be operating differently. </w:t>
-      </w:r>
-    </w:p>
-    <w:p>
-      <w:pPr>
-        <w:pStyle w:val="ListParagraph"/>
-        <w:numPr>
-          <w:ilvl w:val="0"/>
-          <w:numId w:val="1"/>
-        </w:numPr>
-      </w:pPr>
-      <w:r>
-        <w:t xml:space="preserve">Ryan plans to get </w:t>
-      </w:r>
-      <w:proofErr w:type="spellStart"/>
-      <w:r>
-        <w:t>HackerRF</w:t>
-      </w:r>
-      <w:proofErr w:type="spellEnd"/>
-      <w:r>
-        <w:t xml:space="preserve"> up this week and getting data this Thursday. </w:t>
+        <w:t xml:space="preserve">Ryan recommends scratching the RSSI from pixhawks. Dr. Huff said we had this running quickly from XBees previously, agrees it’s reasonable to scratch on to the more pertinent part of the project since this hardware seems to be operating differently. </w:t>
+      </w:r>
+    </w:p>
+    <w:p>
+      <w:pPr>
+        <w:pStyle w:val="ListParagraph"/>
+        <w:numPr>
+          <w:ilvl w:val="0"/>
+          <w:numId w:val="1"/>
+        </w:numPr>
+      </w:pPr>
+      <w:r>
+        <w:t xml:space="preserve">Ryan plans to get HackerRF up this week and getting data this Thursday. </w:t>
+      </w:r>
+    </w:p>
+    <w:p/>
+    <w:p>
+      <w:pPr>
+        <w:rPr>
+          <w:b/>
+        </w:rPr>
+      </w:pPr>
+      <w:r>
+        <w:rPr>
+          <w:b/>
+        </w:rPr>
+        <w:t>10/23/17 – Personal Work on project</w:t>
+      </w:r>
+    </w:p>
+    <w:p>
+      <w:r>
+        <w:t xml:space="preserve">Looking into other algorithms for this since Dijkstra’s might not be enough: </w:t>
+      </w:r>
+    </w:p>
+    <w:p>
+      <w:pPr>
+        <w:pStyle w:val="ListParagraph"/>
+        <w:numPr>
+          <w:ilvl w:val="0"/>
+          <w:numId w:val="1"/>
+        </w:numPr>
+      </w:pPr>
+      <w:hyperlink r:id="rId25" w:history="1">
+        <w:r>
+          <w:rPr>
+            <w:rStyle w:val="Hyperlink"/>
+          </w:rPr>
+          <w:t>https://developers.google.com/optimi</w:t>
+        </w:r>
+        <w:r>
+          <w:rPr>
+            <w:rStyle w:val="Hyperlink"/>
+          </w:rPr>
+          <w:t>z</w:t>
+        </w:r>
+        <w:r>
+          <w:rPr>
+            <w:rStyle w:val="Hyperlink"/>
+          </w:rPr>
+          <w:t>ation/routing/tsp/vehicle_routing_time_windows</w:t>
+        </w:r>
+      </w:hyperlink>
+      <w:r>
+        <w:t xml:space="preserve"> has multiple variables to optimize through. </w:t>
+      </w:r>
+      <w:r>
+        <w:t>Not really analogous to this project, though</w:t>
+      </w:r>
+    </w:p>
+    <w:p>
+      <w:pPr>
+        <w:pStyle w:val="ListParagraph"/>
+        <w:numPr>
+          <w:ilvl w:val="0"/>
+          <w:numId w:val="1"/>
+        </w:numPr>
+      </w:pPr>
+      <w:hyperlink r:id="rId26" w:history="1">
+        <w:r>
+          <w:rPr>
+            <w:rStyle w:val="Hyperlink"/>
+          </w:rPr>
+          <w:t>https://en.wikipedia.org/wiki/Dijkstra%27s_algorithm</w:t>
+        </w:r>
+      </w:hyperlink>
+      <w:r>
+        <w:t xml:space="preserve"> under “Related problems and algorithms,” it may be best to generate less optimal solutions that have better constraints. </w:t>
+      </w:r>
+    </w:p>
+    <w:p>
+      <w:pPr>
+        <w:pStyle w:val="ListParagraph"/>
+        <w:numPr>
+          <w:ilvl w:val="0"/>
+          <w:numId w:val="1"/>
+        </w:numPr>
+      </w:pPr>
+      <w:r>
+        <w:t xml:space="preserve">K shortest path routing </w:t>
+      </w:r>
+      <w:hyperlink r:id="rId27" w:history="1">
+        <w:r>
+          <w:rPr>
+            <w:rStyle w:val="Hyperlink"/>
+          </w:rPr>
+          <w:t>https://en.wikipedia.org/wiki/K_shortest_path_routing</w:t>
+        </w:r>
+      </w:hyperlink>
+      <w:r>
+        <w:t xml:space="preserve"> </w:t>
+      </w:r>
+    </w:p>
+    <w:p>
+      <w:pPr>
+        <w:pStyle w:val="ListParagraph"/>
+        <w:numPr>
+          <w:ilvl w:val="0"/>
+          <w:numId w:val="1"/>
+        </w:numPr>
+      </w:pPr>
+      <w:r>
+        <w:t xml:space="preserve">How to implement it? </w:t>
+      </w:r>
+      <w:hyperlink r:id="rId28" w:history="1">
+        <w:r>
+          <w:rPr>
+            <w:rStyle w:val="Hyperlink"/>
+          </w:rPr>
+          <w:t>https://stackoverflow.com/questions/13519030/python-dijkstra-k-shortest-paths</w:t>
+        </w:r>
+      </w:hyperlink>
+      <w:r>
+        <w:t xml:space="preserve"> </w:t>
+      </w:r>
+      <w:hyperlink r:id="rId29" w:history="1">
+        <w:r>
+          <w:rPr>
+            <w:rStyle w:val="Hyperlink"/>
+          </w:rPr>
+          <w:t>https://www.ics.uci.edu/~eppstein/161/python/dijkstra.py</w:t>
+        </w:r>
+      </w:hyperlink>
+      <w:r>
+        <w:t xml:space="preserve"> </w:t>
+      </w:r>
+    </w:p>
+    <w:p>
+      <w:r>
+        <w:t xml:space="preserve">Code: </w:t>
+      </w:r>
+    </w:p>
+    <w:p>
+      <w:pPr>
+        <w:spacing w:after="0"/>
+        <w:rPr>
+          <w:rFonts w:ascii="Courier New" w:hAnsi="Courier New" w:cs="Courier New"/>
+          <w:sz w:val="16"/>
+          <w:szCs w:val="16"/>
+        </w:rPr>
+      </w:pPr>
+      <w:r>
+        <w:rPr>
+          <w:rFonts w:ascii="Courier New" w:hAnsi="Courier New" w:cs="Courier New"/>
+          <w:sz w:val="16"/>
+          <w:szCs w:val="16"/>
+        </w:rPr>
+        <w:t>Kendralyn@Zarek MINGW64 ~</w:t>
+      </w:r>
+    </w:p>
+    <w:p>
+      <w:pPr>
+        <w:spacing w:after="0"/>
+        <w:rPr>
+          <w:rFonts w:ascii="Courier New" w:hAnsi="Courier New" w:cs="Courier New"/>
+          <w:sz w:val="16"/>
+          <w:szCs w:val="16"/>
+        </w:rPr>
+      </w:pPr>
+      <w:r>
+        <w:rPr>
+          <w:rFonts w:ascii="Courier New" w:hAnsi="Courier New" w:cs="Courier New"/>
+          <w:sz w:val="16"/>
+          <w:szCs w:val="16"/>
+        </w:rPr>
+        <w:t>$ pip install -U pip setuptools</w:t>
+      </w:r>
+    </w:p>
+    <w:p>
+      <w:pPr>
+        <w:spacing w:after="0"/>
+        <w:rPr>
+          <w:rFonts w:ascii="Courier New" w:hAnsi="Courier New" w:cs="Courier New"/>
+          <w:sz w:val="16"/>
+          <w:szCs w:val="16"/>
+        </w:rPr>
+      </w:pPr>
+      <w:r>
+        <w:rPr>
+          <w:rFonts w:ascii="Courier New" w:hAnsi="Courier New" w:cs="Courier New"/>
+          <w:sz w:val="16"/>
+          <w:szCs w:val="16"/>
+        </w:rPr>
+        <w:t>c:\python27\lib\site-packages\pip\_vendor\requests\packages\urllib3\util\ssl_.py:318: SNIMissingWarning: An HTTPS request has been made, but the SNI (Subject Name Indication) extension to TLS is not available on this platform. This may cause the server to present an incorrect TLS certificate, which can cause validation failures. You can upgrade to a newer version of Python to solve this. For more information, see https://urllib3.readthedocs.io/en/latest/security.html#snimissingwarning.</w:t>
+      </w:r>
+    </w:p>
+    <w:p>
+      <w:pPr>
+        <w:spacing w:after="0"/>
+        <w:rPr>
+          <w:rFonts w:ascii="Courier New" w:hAnsi="Courier New" w:cs="Courier New"/>
+          <w:sz w:val="16"/>
+          <w:szCs w:val="16"/>
+        </w:rPr>
+      </w:pPr>
+      <w:r>
+        <w:rPr>
+          <w:rFonts w:ascii="Courier New" w:hAnsi="Courier New" w:cs="Courier New"/>
+          <w:sz w:val="16"/>
+          <w:szCs w:val="16"/>
+        </w:rPr>
+        <w:t xml:space="preserve">  SNIMissingWarning</w:t>
+      </w:r>
+    </w:p>
+    <w:p>
+      <w:pPr>
+        <w:spacing w:after="0"/>
+        <w:rPr>
+          <w:rFonts w:ascii="Courier New" w:hAnsi="Courier New" w:cs="Courier New"/>
+          <w:sz w:val="16"/>
+          <w:szCs w:val="16"/>
+        </w:rPr>
+      </w:pPr>
+      <w:r>
+        <w:rPr>
+          <w:rFonts w:ascii="Courier New" w:hAnsi="Courier New" w:cs="Courier New"/>
+          <w:sz w:val="16"/>
+          <w:szCs w:val="16"/>
+        </w:rPr>
+        <w:t>c:\python27\lib\site-packages\pip\_vendor\requests\packages\urllib3\util\ssl_.py:122: InsecurePlatformWarning: A true SSLContext object is not available. This prevents urllib3 from configuring SSL appropriately and may cause certain SSL connections to fail. You can upgrade to a newer version of Python to solve this. For more information, see https://urllib3.readthedocs.io/en/latest/security.html#insecureplatformwarning.</w:t>
+      </w:r>
+    </w:p>
+    <w:p>
+      <w:pPr>
+        <w:spacing w:after="0"/>
+        <w:rPr>
+          <w:rFonts w:ascii="Courier New" w:hAnsi="Courier New" w:cs="Courier New"/>
+          <w:sz w:val="16"/>
+          <w:szCs w:val="16"/>
+        </w:rPr>
+      </w:pPr>
+      <w:r>
+        <w:rPr>
+          <w:rFonts w:ascii="Courier New" w:hAnsi="Courier New" w:cs="Courier New"/>
+          <w:sz w:val="16"/>
+          <w:szCs w:val="16"/>
+        </w:rPr>
+        <w:t xml:space="preserve">  InsecurePlatformWarning</w:t>
+      </w:r>
+    </w:p>
+    <w:p>
+      <w:pPr>
+        <w:spacing w:after="0"/>
+        <w:rPr>
+          <w:rFonts w:ascii="Courier New" w:hAnsi="Courier New" w:cs="Courier New"/>
+          <w:sz w:val="16"/>
+          <w:szCs w:val="16"/>
+        </w:rPr>
+      </w:pPr>
+      <w:r>
+        <w:rPr>
+          <w:rFonts w:ascii="Courier New" w:hAnsi="Courier New" w:cs="Courier New"/>
+          <w:sz w:val="16"/>
+          <w:szCs w:val="16"/>
+        </w:rPr>
+        <w:t>Requirement already up-to-date: pip in c:\python27\lib\site-packages</w:t>
+      </w:r>
+    </w:p>
+    <w:p>
+      <w:pPr>
+        <w:spacing w:after="0"/>
+        <w:rPr>
+          <w:rFonts w:ascii="Courier New" w:hAnsi="Courier New" w:cs="Courier New"/>
+          <w:sz w:val="16"/>
+          <w:szCs w:val="16"/>
+        </w:rPr>
+      </w:pPr>
+      <w:r>
+        <w:rPr>
+          <w:rFonts w:ascii="Courier New" w:hAnsi="Courier New" w:cs="Courier New"/>
+          <w:sz w:val="16"/>
+          <w:szCs w:val="16"/>
+        </w:rPr>
+        <w:t>Collecting setuptools</w:t>
+      </w:r>
+    </w:p>
+    <w:p>
+      <w:pPr>
+        <w:spacing w:after="0"/>
+        <w:rPr>
+          <w:rFonts w:ascii="Courier New" w:hAnsi="Courier New" w:cs="Courier New"/>
+          <w:sz w:val="16"/>
+          <w:szCs w:val="16"/>
+        </w:rPr>
+      </w:pPr>
+      <w:r>
+        <w:rPr>
+          <w:rFonts w:ascii="Courier New" w:hAnsi="Courier New" w:cs="Courier New"/>
+          <w:sz w:val="16"/>
+          <w:szCs w:val="16"/>
+        </w:rPr>
+        <w:t xml:space="preserve">  Downloading setuptools-36.6.0-py2.py3-none-any.whl (481kB)</w:t>
+      </w:r>
+    </w:p>
+    <w:p>
+      <w:pPr>
+        <w:spacing w:after="0"/>
+        <w:rPr>
+          <w:rFonts w:ascii="Courier New" w:hAnsi="Courier New" w:cs="Courier New"/>
+          <w:sz w:val="16"/>
+          <w:szCs w:val="16"/>
+        </w:rPr>
+      </w:pPr>
+      <w:r>
+        <w:rPr>
+          <w:rFonts w:ascii="Courier New" w:hAnsi="Courier New" w:cs="Courier New"/>
+          <w:sz w:val="16"/>
+          <w:szCs w:val="16"/>
+        </w:rPr>
+        <w:lastRenderedPageBreak/>
+        <w:t xml:space="preserve">    100% |################################| 481kB 146kB/s</w:t>
+      </w:r>
+    </w:p>
+    <w:p>
+      <w:pPr>
+        <w:spacing w:after="0"/>
+        <w:rPr>
+          <w:rFonts w:ascii="Courier New" w:hAnsi="Courier New" w:cs="Courier New"/>
+          <w:sz w:val="16"/>
+          <w:szCs w:val="16"/>
+        </w:rPr>
+      </w:pPr>
+      <w:r>
+        <w:rPr>
+          <w:rFonts w:ascii="Courier New" w:hAnsi="Courier New" w:cs="Courier New"/>
+          <w:sz w:val="16"/>
+          <w:szCs w:val="16"/>
+        </w:rPr>
+        <w:t>Installing collected packages: setuptools</w:t>
+      </w:r>
+    </w:p>
+    <w:p>
+      <w:pPr>
+        <w:spacing w:after="0"/>
+        <w:rPr>
+          <w:rFonts w:ascii="Courier New" w:hAnsi="Courier New" w:cs="Courier New"/>
+          <w:sz w:val="16"/>
+          <w:szCs w:val="16"/>
+        </w:rPr>
+      </w:pPr>
+      <w:r>
+        <w:rPr>
+          <w:rFonts w:ascii="Courier New" w:hAnsi="Courier New" w:cs="Courier New"/>
+          <w:sz w:val="16"/>
+          <w:szCs w:val="16"/>
+        </w:rPr>
+        <w:t xml:space="preserve">  Found existing installation: setuptools 34.2.0</w:t>
+      </w:r>
+    </w:p>
+    <w:p>
+      <w:pPr>
+        <w:spacing w:after="0"/>
+        <w:rPr>
+          <w:rFonts w:ascii="Courier New" w:hAnsi="Courier New" w:cs="Courier New"/>
+          <w:sz w:val="16"/>
+          <w:szCs w:val="16"/>
+        </w:rPr>
+      </w:pPr>
+      <w:r>
+        <w:rPr>
+          <w:rFonts w:ascii="Courier New" w:hAnsi="Courier New" w:cs="Courier New"/>
+          <w:sz w:val="16"/>
+          <w:szCs w:val="16"/>
+        </w:rPr>
+        <w:t xml:space="preserve">    Uninstalling setuptools-34.2.0:</w:t>
+      </w:r>
+    </w:p>
+    <w:p>
+      <w:pPr>
+        <w:spacing w:after="0"/>
+        <w:rPr>
+          <w:rFonts w:ascii="Courier New" w:hAnsi="Courier New" w:cs="Courier New"/>
+          <w:sz w:val="16"/>
+          <w:szCs w:val="16"/>
+        </w:rPr>
+      </w:pPr>
+      <w:r>
+        <w:rPr>
+          <w:rFonts w:ascii="Courier New" w:hAnsi="Courier New" w:cs="Courier New"/>
+          <w:sz w:val="16"/>
+          <w:szCs w:val="16"/>
+        </w:rPr>
+        <w:t xml:space="preserve">      Successfully uninstalled setuptools-34.2.0</w:t>
+      </w:r>
+    </w:p>
+    <w:p>
+      <w:pPr>
+        <w:spacing w:after="0"/>
+        <w:rPr>
+          <w:rFonts w:ascii="Courier New" w:hAnsi="Courier New" w:cs="Courier New"/>
+          <w:sz w:val="16"/>
+          <w:szCs w:val="16"/>
+        </w:rPr>
+      </w:pPr>
+      <w:r>
+        <w:rPr>
+          <w:rFonts w:ascii="Courier New" w:hAnsi="Courier New" w:cs="Courier New"/>
+          <w:sz w:val="16"/>
+          <w:szCs w:val="16"/>
+        </w:rPr>
+        <w:t>Successfully installed setuptools-36.6.0</w:t>
+      </w:r>
+    </w:p>
+    <w:p>
+      <w:pPr>
+        <w:spacing w:after="0"/>
+        <w:rPr>
+          <w:rFonts w:ascii="Courier New" w:hAnsi="Courier New" w:cs="Courier New"/>
+          <w:sz w:val="16"/>
+          <w:szCs w:val="16"/>
+        </w:rPr>
+      </w:pPr>
+      <w:r>
+        <w:rPr>
+          <w:rFonts w:ascii="Courier New" w:hAnsi="Courier New" w:cs="Courier New"/>
+          <w:sz w:val="16"/>
+          <w:szCs w:val="16"/>
+        </w:rPr>
+        <w:t>c:\python27\lib\site-packages\pip\_vendor\requests\packages\urllib3\util\ssl_.py:122: InsecurePlatformWarning: A true SSLContext object is not available. This prevents urllib3 from configuring SSL appropriately and may cause certain SSL connections to fail. You can upgrade to a newer version of Python to solve this. For more information, see https://urllib3.readthedocs.io/en/latest/security.html#insecureplatformwarning.</w:t>
+      </w:r>
+    </w:p>
+    <w:p>
+      <w:pPr>
+        <w:spacing w:after="0"/>
+        <w:rPr>
+          <w:rFonts w:ascii="Courier New" w:hAnsi="Courier New" w:cs="Courier New"/>
+          <w:sz w:val="16"/>
+          <w:szCs w:val="16"/>
+        </w:rPr>
+      </w:pPr>
+      <w:r>
+        <w:rPr>
+          <w:rFonts w:ascii="Courier New" w:hAnsi="Courier New" w:cs="Courier New"/>
+          <w:sz w:val="16"/>
+          <w:szCs w:val="16"/>
+        </w:rPr>
+        <w:t xml:space="preserve">  InsecurePlatformWarning</w:t>
+      </w:r>
+    </w:p>
+    <w:p>
+      <w:pPr>
+        <w:spacing w:after="0"/>
+        <w:rPr>
+          <w:rFonts w:ascii="Courier New" w:hAnsi="Courier New" w:cs="Courier New"/>
+          <w:sz w:val="16"/>
+          <w:szCs w:val="16"/>
+        </w:rPr>
+      </w:pPr>
+    </w:p>
+    <w:p>
+      <w:pPr>
+        <w:spacing w:after="0"/>
+        <w:rPr>
+          <w:rFonts w:ascii="Courier New" w:hAnsi="Courier New" w:cs="Courier New"/>
+          <w:sz w:val="16"/>
+          <w:szCs w:val="16"/>
+        </w:rPr>
+      </w:pPr>
+      <w:r>
+        <w:rPr>
+          <w:rFonts w:ascii="Courier New" w:hAnsi="Courier New" w:cs="Courier New"/>
+          <w:sz w:val="16"/>
+          <w:szCs w:val="16"/>
+        </w:rPr>
+        <w:t>Kendralyn@Zarek MINGW64 ~</w:t>
+      </w:r>
+    </w:p>
+    <w:p>
+      <w:pPr>
+        <w:spacing w:after="0"/>
+        <w:rPr>
+          <w:rFonts w:ascii="Courier New" w:hAnsi="Courier New" w:cs="Courier New"/>
+          <w:sz w:val="16"/>
+          <w:szCs w:val="16"/>
+        </w:rPr>
+      </w:pPr>
+      <w:r>
+        <w:rPr>
+          <w:rFonts w:ascii="Courier New" w:hAnsi="Courier New" w:cs="Courier New"/>
+          <w:sz w:val="16"/>
+          <w:szCs w:val="16"/>
+        </w:rPr>
+        <w:t>$ pip install c:/Users/Kendralyn/Downloads/Dijkstar-2.2.tar.gz</w:t>
+      </w:r>
+    </w:p>
+    <w:p>
+      <w:pPr>
+        <w:spacing w:after="0"/>
+        <w:rPr>
+          <w:rFonts w:ascii="Courier New" w:hAnsi="Courier New" w:cs="Courier New"/>
+          <w:sz w:val="16"/>
+          <w:szCs w:val="16"/>
+        </w:rPr>
+      </w:pPr>
+      <w:r>
+        <w:rPr>
+          <w:rFonts w:ascii="Courier New" w:hAnsi="Courier New" w:cs="Courier New"/>
+          <w:sz w:val="16"/>
+          <w:szCs w:val="16"/>
+        </w:rPr>
+        <w:t>Processing c:\users\kendralyn\downloads\dijkstar-2.2.tar.gz</w:t>
+      </w:r>
+    </w:p>
+    <w:p>
+      <w:pPr>
+        <w:spacing w:after="0"/>
+        <w:rPr>
+          <w:rFonts w:ascii="Courier New" w:hAnsi="Courier New" w:cs="Courier New"/>
+          <w:sz w:val="16"/>
+          <w:szCs w:val="16"/>
+        </w:rPr>
+      </w:pPr>
+      <w:r>
+        <w:rPr>
+          <w:rFonts w:ascii="Courier New" w:hAnsi="Courier New" w:cs="Courier New"/>
+          <w:sz w:val="16"/>
+          <w:szCs w:val="16"/>
+        </w:rPr>
+        <w:t>Building wheels for collected packages: Dijkstar</w:t>
+      </w:r>
+    </w:p>
+    <w:p>
+      <w:pPr>
+        <w:spacing w:after="0"/>
+        <w:rPr>
+          <w:rFonts w:ascii="Courier New" w:hAnsi="Courier New" w:cs="Courier New"/>
+          <w:sz w:val="16"/>
+          <w:szCs w:val="16"/>
+        </w:rPr>
+      </w:pPr>
+      <w:r>
+        <w:rPr>
+          <w:rFonts w:ascii="Courier New" w:hAnsi="Courier New" w:cs="Courier New"/>
+          <w:sz w:val="16"/>
+          <w:szCs w:val="16"/>
+        </w:rPr>
+        <w:t xml:space="preserve">  Running setup.py bdist_wheel for Dijkstar ... done</w:t>
+      </w:r>
+    </w:p>
+    <w:p>
+      <w:pPr>
+        <w:spacing w:after="0"/>
+        <w:rPr>
+          <w:rFonts w:ascii="Courier New" w:hAnsi="Courier New" w:cs="Courier New"/>
+          <w:sz w:val="16"/>
+          <w:szCs w:val="16"/>
+        </w:rPr>
+      </w:pPr>
+      <w:r>
+        <w:rPr>
+          <w:rFonts w:ascii="Courier New" w:hAnsi="Courier New" w:cs="Courier New"/>
+          <w:sz w:val="16"/>
+          <w:szCs w:val="16"/>
+        </w:rPr>
+        <w:t xml:space="preserve">  Stored in directory: C:\Users\Kendralyn\AppData\Local\pip\Cache\wheels\9a\37\29\750bf01a8e2a4612742b1ea49bc5c20b814860799a000470a6</w:t>
+      </w:r>
+    </w:p>
+    <w:p>
+      <w:pPr>
+        <w:spacing w:after="0"/>
+        <w:rPr>
+          <w:rFonts w:ascii="Courier New" w:hAnsi="Courier New" w:cs="Courier New"/>
+          <w:sz w:val="16"/>
+          <w:szCs w:val="16"/>
+        </w:rPr>
+      </w:pPr>
+      <w:r>
+        <w:rPr>
+          <w:rFonts w:ascii="Courier New" w:hAnsi="Courier New" w:cs="Courier New"/>
+          <w:sz w:val="16"/>
+          <w:szCs w:val="16"/>
+        </w:rPr>
+        <w:t>Successfully built Dijkstar</w:t>
+      </w:r>
+    </w:p>
+    <w:p>
+      <w:pPr>
+        <w:spacing w:after="0"/>
+        <w:rPr>
+          <w:rFonts w:ascii="Courier New" w:hAnsi="Courier New" w:cs="Courier New"/>
+          <w:sz w:val="16"/>
+          <w:szCs w:val="16"/>
+        </w:rPr>
+      </w:pPr>
+      <w:r>
+        <w:rPr>
+          <w:rFonts w:ascii="Courier New" w:hAnsi="Courier New" w:cs="Courier New"/>
+          <w:sz w:val="16"/>
+          <w:szCs w:val="16"/>
+        </w:rPr>
+        <w:t>Installing collected packages: Dijkstar</w:t>
+      </w:r>
+    </w:p>
+    <w:p>
+      <w:pPr>
+        <w:spacing w:after="0"/>
+        <w:rPr>
+          <w:rFonts w:ascii="Courier New" w:hAnsi="Courier New" w:cs="Courier New"/>
+          <w:sz w:val="16"/>
+          <w:szCs w:val="16"/>
+        </w:rPr>
+      </w:pPr>
+      <w:r>
+        <w:rPr>
+          <w:rFonts w:ascii="Courier New" w:hAnsi="Courier New" w:cs="Courier New"/>
+          <w:sz w:val="16"/>
+          <w:szCs w:val="16"/>
+        </w:rPr>
+        <w:t>Successfully installed Dijkstar-2.2</w:t>
+      </w:r>
+    </w:p>
+    <w:p>
+      <w:pPr>
+        <w:spacing w:after="0"/>
+        <w:rPr>
+          <w:rFonts w:ascii="Courier New" w:hAnsi="Courier New" w:cs="Courier New"/>
+          <w:sz w:val="16"/>
+          <w:szCs w:val="16"/>
+        </w:rPr>
+      </w:pPr>
+    </w:p>
+    <w:p>
+      <w:pPr>
+        <w:spacing w:after="0"/>
+        <w:rPr>
+          <w:rFonts w:ascii="Courier New" w:hAnsi="Courier New" w:cs="Courier New"/>
+          <w:sz w:val="16"/>
+          <w:szCs w:val="16"/>
+        </w:rPr>
+      </w:pPr>
+      <w:r>
+        <w:rPr>
+          <w:rFonts w:ascii="Courier New" w:hAnsi="Courier New" w:cs="Courier New"/>
+          <w:sz w:val="16"/>
+          <w:szCs w:val="16"/>
+        </w:rPr>
+        <w:t>Kendralyn@Zarek MINGW64 ~</w:t>
+      </w:r>
+    </w:p>
+    <w:p>
+      <w:pPr>
+        <w:spacing w:after="0"/>
+        <w:rPr>
+          <w:rFonts w:ascii="Courier New" w:hAnsi="Courier New" w:cs="Courier New"/>
+          <w:sz w:val="16"/>
+          <w:szCs w:val="16"/>
+        </w:rPr>
+      </w:pPr>
+      <w:r>
+        <w:rPr>
+          <w:rFonts w:ascii="Courier New" w:hAnsi="Courier New" w:cs="Courier New"/>
+          <w:sz w:val="16"/>
+          <w:szCs w:val="16"/>
+        </w:rPr>
+        <w:t>$ python</w:t>
+      </w:r>
+    </w:p>
+    <w:p>
+      <w:pPr>
+        <w:spacing w:after="0"/>
+        <w:rPr>
+          <w:rFonts w:ascii="Courier New" w:hAnsi="Courier New" w:cs="Courier New"/>
+          <w:sz w:val="16"/>
+          <w:szCs w:val="16"/>
+        </w:rPr>
+      </w:pPr>
+      <w:r>
+        <w:rPr>
+          <w:rFonts w:ascii="Courier New" w:hAnsi="Courier New" w:cs="Courier New"/>
+          <w:sz w:val="16"/>
+          <w:szCs w:val="16"/>
+        </w:rPr>
+        <w:t>Python 2.7 (r27:82525, Jul  4 2010, 07:43:08) [MSC v.1500 64 bit (AMD64)] on win32</w:t>
+      </w:r>
+    </w:p>
+    <w:p>
+      <w:pPr>
+        <w:spacing w:after="0"/>
+        <w:rPr>
+          <w:rFonts w:ascii="Courier New" w:hAnsi="Courier New" w:cs="Courier New"/>
+          <w:sz w:val="16"/>
+          <w:szCs w:val="16"/>
+        </w:rPr>
+      </w:pPr>
+      <w:r>
+        <w:rPr>
+          <w:rFonts w:ascii="Courier New" w:hAnsi="Courier New" w:cs="Courier New"/>
+          <w:sz w:val="16"/>
+          <w:szCs w:val="16"/>
+        </w:rPr>
+        <w:t>Type "help", "copyright", "credits" or "license" for more information.</w:t>
+      </w:r>
+    </w:p>
+    <w:p>
+      <w:pPr>
+        <w:spacing w:after="0"/>
+        <w:rPr>
+          <w:rFonts w:ascii="Courier New" w:hAnsi="Courier New" w:cs="Courier New"/>
+          <w:sz w:val="16"/>
+          <w:szCs w:val="16"/>
+        </w:rPr>
+      </w:pPr>
+      <w:r>
+        <w:rPr>
+          <w:rFonts w:ascii="Courier New" w:hAnsi="Courier New" w:cs="Courier New"/>
+          <w:sz w:val="16"/>
+          <w:szCs w:val="16"/>
+        </w:rPr>
+        <w:t>&gt;&gt;&gt; from dijkstar import Graph, find_path</w:t>
+      </w:r>
+    </w:p>
+    <w:p>
+      <w:pPr>
+        <w:spacing w:after="0"/>
+        <w:rPr>
+          <w:rFonts w:ascii="Courier New" w:hAnsi="Courier New" w:cs="Courier New"/>
+          <w:sz w:val="16"/>
+          <w:szCs w:val="16"/>
+        </w:rPr>
+      </w:pPr>
+      <w:r>
+        <w:rPr>
+          <w:rFonts w:ascii="Courier New" w:hAnsi="Courier New" w:cs="Courier New"/>
+          <w:sz w:val="16"/>
+          <w:szCs w:val="16"/>
+        </w:rPr>
+        <w:t>&gt;&gt;&gt; graph = Graph()</w:t>
+      </w:r>
+    </w:p>
+    <w:p>
+      <w:pPr>
+        <w:spacing w:after="0"/>
+        <w:rPr>
+          <w:rFonts w:ascii="Courier New" w:hAnsi="Courier New" w:cs="Courier New"/>
+          <w:sz w:val="16"/>
+          <w:szCs w:val="16"/>
+        </w:rPr>
+      </w:pPr>
+      <w:r>
+        <w:rPr>
+          <w:rFonts w:ascii="Courier New" w:hAnsi="Courier New" w:cs="Courier New"/>
+          <w:sz w:val="16"/>
+          <w:szCs w:val="16"/>
+        </w:rPr>
+        <w:t>&gt;&gt;&gt; graph.add_edge(1, 2, {'cost': 1}_</w:t>
+      </w:r>
+    </w:p>
+    <w:p>
+      <w:pPr>
+        <w:spacing w:after="0"/>
+        <w:rPr>
+          <w:rFonts w:ascii="Courier New" w:hAnsi="Courier New" w:cs="Courier New"/>
+          <w:sz w:val="16"/>
+          <w:szCs w:val="16"/>
+        </w:rPr>
+      </w:pPr>
+      <w:r>
+        <w:rPr>
+          <w:rFonts w:ascii="Courier New" w:hAnsi="Courier New" w:cs="Courier New"/>
+          <w:sz w:val="16"/>
+          <w:szCs w:val="16"/>
+        </w:rPr>
+        <w:t xml:space="preserve">  File "&lt;stdin&gt;", line 1</w:t>
+      </w:r>
+    </w:p>
+    <w:p>
+      <w:pPr>
+        <w:spacing w:after="0"/>
+        <w:rPr>
+          <w:rFonts w:ascii="Courier New" w:hAnsi="Courier New" w:cs="Courier New"/>
+          <w:sz w:val="16"/>
+          <w:szCs w:val="16"/>
+        </w:rPr>
+      </w:pPr>
+      <w:r>
+        <w:rPr>
+          <w:rFonts w:ascii="Courier New" w:hAnsi="Courier New" w:cs="Courier New"/>
+          <w:sz w:val="16"/>
+          <w:szCs w:val="16"/>
+        </w:rPr>
+        <w:t xml:space="preserve">    graph.add_edge(1, 2, {'cost': 1}_</w:t>
+      </w:r>
+    </w:p>
+    <w:p>
+      <w:pPr>
+        <w:spacing w:after="0"/>
+        <w:rPr>
+          <w:rFonts w:ascii="Courier New" w:hAnsi="Courier New" w:cs="Courier New"/>
+          <w:sz w:val="16"/>
+          <w:szCs w:val="16"/>
+        </w:rPr>
+      </w:pPr>
+      <w:r>
+        <w:rPr>
+          <w:rFonts w:ascii="Courier New" w:hAnsi="Courier New" w:cs="Courier New"/>
+          <w:sz w:val="16"/>
+          <w:szCs w:val="16"/>
+        </w:rPr>
+        <w:t xml:space="preserve">                                    ^</w:t>
+      </w:r>
+    </w:p>
+    <w:p>
+      <w:pPr>
+        <w:spacing w:after="0"/>
+        <w:rPr>
+          <w:rFonts w:ascii="Courier New" w:hAnsi="Courier New" w:cs="Courier New"/>
+          <w:sz w:val="16"/>
+          <w:szCs w:val="16"/>
+        </w:rPr>
+      </w:pPr>
+      <w:r>
+        <w:rPr>
+          <w:rFonts w:ascii="Courier New" w:hAnsi="Courier New" w:cs="Courier New"/>
+          <w:sz w:val="16"/>
+          <w:szCs w:val="16"/>
+        </w:rPr>
+        <w:t>SyntaxError: invalid syntax</w:t>
+      </w:r>
+    </w:p>
+    <w:p>
+      <w:pPr>
+        <w:spacing w:after="0"/>
+        <w:rPr>
+          <w:rFonts w:ascii="Courier New" w:hAnsi="Courier New" w:cs="Courier New"/>
+          <w:sz w:val="16"/>
+          <w:szCs w:val="16"/>
+        </w:rPr>
+      </w:pPr>
+      <w:r>
+        <w:rPr>
+          <w:rFonts w:ascii="Courier New" w:hAnsi="Courier New" w:cs="Courier New"/>
+          <w:sz w:val="16"/>
+          <w:szCs w:val="16"/>
+        </w:rPr>
+        <w:t>&gt;&gt;&gt; graph.add_edge(1, 2, {'cost': 1})</w:t>
+      </w:r>
+    </w:p>
+    <w:p>
+      <w:pPr>
+        <w:spacing w:after="0"/>
+        <w:rPr>
+          <w:rFonts w:ascii="Courier New" w:hAnsi="Courier New" w:cs="Courier New"/>
+          <w:sz w:val="16"/>
+          <w:szCs w:val="16"/>
+        </w:rPr>
+      </w:pPr>
+      <w:r>
+        <w:rPr>
+          <w:rFonts w:ascii="Courier New" w:hAnsi="Courier New" w:cs="Courier New"/>
+          <w:sz w:val="16"/>
+          <w:szCs w:val="16"/>
+        </w:rPr>
+        <w:t>&gt;&gt;&gt; graph.add_edge(2, 3, {'cost': 2})</w:t>
+      </w:r>
+    </w:p>
+    <w:p>
+      <w:pPr>
+        <w:spacing w:after="0"/>
+        <w:rPr>
+          <w:rFonts w:ascii="Courier New" w:hAnsi="Courier New" w:cs="Courier New"/>
+          <w:sz w:val="16"/>
+          <w:szCs w:val="16"/>
+          <w:lang w:val="es-US"/>
+        </w:rPr>
+      </w:pPr>
+      <w:r>
+        <w:rPr>
+          <w:rFonts w:ascii="Courier New" w:hAnsi="Courier New" w:cs="Courier New"/>
+          <w:sz w:val="16"/>
+          <w:szCs w:val="16"/>
+          <w:lang w:val="es-US"/>
+        </w:rPr>
+        <w:t>&gt;&gt;&gt; cost_func = lambda u, v, e, prev_e: e['cost']</w:t>
+      </w:r>
+    </w:p>
+    <w:p>
+      <w:pPr>
+        <w:spacing w:after="0"/>
+        <w:rPr>
+          <w:rFonts w:ascii="Courier New" w:hAnsi="Courier New" w:cs="Courier New"/>
+          <w:sz w:val="16"/>
+          <w:szCs w:val="16"/>
+        </w:rPr>
+      </w:pPr>
+      <w:r>
+        <w:rPr>
+          <w:rFonts w:ascii="Courier New" w:hAnsi="Courier New" w:cs="Courier New"/>
+          <w:sz w:val="16"/>
+          <w:szCs w:val="16"/>
+        </w:rPr>
+        <w:t>&gt;&gt;&gt; find_path(graph, 1, 2, cost_func = cost_func)</w:t>
+      </w:r>
+    </w:p>
+    <w:p>
+      <w:pPr>
+        <w:spacing w:after="0"/>
+        <w:rPr>
+          <w:rFonts w:ascii="Courier New" w:hAnsi="Courier New" w:cs="Courier New"/>
+          <w:sz w:val="16"/>
+          <w:szCs w:val="16"/>
+        </w:rPr>
+      </w:pPr>
+      <w:r>
+        <w:rPr>
+          <w:rFonts w:ascii="Courier New" w:hAnsi="Courier New" w:cs="Courier New"/>
+          <w:sz w:val="16"/>
+          <w:szCs w:val="16"/>
+        </w:rPr>
+        <w:t>([1, 2], [{'cost': 1}], [1], 1)</w:t>
+      </w:r>
+    </w:p>
+    <w:p>
+      <w:pPr>
+        <w:spacing w:after="0"/>
+        <w:rPr>
+          <w:rFonts w:ascii="Courier New" w:hAnsi="Courier New" w:cs="Courier New"/>
+          <w:sz w:val="16"/>
+          <w:szCs w:val="16"/>
+        </w:rPr>
+      </w:pPr>
+      <w:r>
+        <w:rPr>
+          <w:rFonts w:ascii="Courier New" w:hAnsi="Courier New" w:cs="Courier New"/>
+          <w:sz w:val="16"/>
+          <w:szCs w:val="16"/>
+        </w:rPr>
+        <w:t>&gt;&gt;&gt; find_path(graph, 1, 3, cost_func = cost_func)</w:t>
+      </w:r>
+    </w:p>
+    <w:p>
+      <w:pPr>
+        <w:spacing w:after="0"/>
+        <w:rPr>
+          <w:rFonts w:ascii="Courier New" w:hAnsi="Courier New" w:cs="Courier New"/>
+          <w:sz w:val="16"/>
+          <w:szCs w:val="16"/>
+        </w:rPr>
+      </w:pPr>
+      <w:r>
+        <w:rPr>
+          <w:rFonts w:ascii="Courier New" w:hAnsi="Courier New" w:cs="Courier New"/>
+          <w:sz w:val="16"/>
+          <w:szCs w:val="16"/>
+        </w:rPr>
+        <w:t>([1, 2, 3], [{'cost': 1}, {'cost': 2}], [1, 2], 3)</w:t>
+      </w:r>
+    </w:p>
+    <w:p>
+      <w:pPr>
+        <w:spacing w:after="0"/>
+        <w:rPr>
+          <w:rFonts w:ascii="Courier New" w:hAnsi="Courier New" w:cs="Courier New"/>
+          <w:sz w:val="16"/>
+          <w:szCs w:val="16"/>
+        </w:rPr>
+      </w:pPr>
+      <w:r>
+        <w:rPr>
+          <w:rFonts w:ascii="Courier New" w:hAnsi="Courier New" w:cs="Courier New"/>
+          <w:sz w:val="16"/>
+          <w:szCs w:val="16"/>
+        </w:rPr>
+        <w:t>&gt;&gt;&gt; graph.add_edge(1, 3, {'cost':4})</w:t>
+      </w:r>
+    </w:p>
+    <w:p>
+      <w:pPr>
+        <w:spacing w:after="0"/>
+        <w:rPr>
+          <w:rFonts w:ascii="Courier New" w:hAnsi="Courier New" w:cs="Courier New"/>
+          <w:sz w:val="16"/>
+          <w:szCs w:val="16"/>
+        </w:rPr>
+      </w:pPr>
+      <w:r>
+        <w:rPr>
+          <w:rFonts w:ascii="Courier New" w:hAnsi="Courier New" w:cs="Courier New"/>
+          <w:sz w:val="16"/>
+          <w:szCs w:val="16"/>
+        </w:rPr>
+        <w:t>&gt;&gt;&gt; find_path(graph, 1, 3, cost_func = cost_func)</w:t>
+      </w:r>
+    </w:p>
+    <w:p>
+      <w:pPr>
+        <w:spacing w:after="0"/>
+        <w:rPr>
+          <w:rFonts w:ascii="Courier New" w:hAnsi="Courier New" w:cs="Courier New"/>
+          <w:sz w:val="16"/>
+          <w:szCs w:val="16"/>
+        </w:rPr>
+      </w:pPr>
+      <w:r>
+        <w:rPr>
+          <w:rFonts w:ascii="Courier New" w:hAnsi="Courier New" w:cs="Courier New"/>
+          <w:sz w:val="16"/>
+          <w:szCs w:val="16"/>
+        </w:rPr>
+        <w:t>([1, 2, 3], [{'cost': 1}, {'cost': 2}], [1, 2], 3)</w:t>
+      </w:r>
+    </w:p>
+    <w:p>
+      <w:pPr>
+        <w:spacing w:after="0"/>
+        <w:rPr>
+          <w:rFonts w:ascii="Courier New" w:hAnsi="Courier New" w:cs="Courier New"/>
+          <w:sz w:val="16"/>
+          <w:szCs w:val="16"/>
+        </w:rPr>
+      </w:pPr>
+      <w:r>
+        <w:rPr>
+          <w:rFonts w:ascii="Courier New" w:hAnsi="Courier New" w:cs="Courier New"/>
+          <w:sz w:val="16"/>
+          <w:szCs w:val="16"/>
+        </w:rPr>
+        <w:t>&gt;&gt;&gt; graph.add_edge(1, 4, {'cost':4})</w:t>
+      </w:r>
+    </w:p>
+    <w:p>
+      <w:pPr>
+        <w:spacing w:after="0"/>
+        <w:rPr>
+          <w:rFonts w:ascii="Courier New" w:hAnsi="Courier New" w:cs="Courier New"/>
+          <w:sz w:val="16"/>
+          <w:szCs w:val="16"/>
+        </w:rPr>
+      </w:pPr>
+      <w:r>
+        <w:rPr>
+          <w:rFonts w:ascii="Courier New" w:hAnsi="Courier New" w:cs="Courier New"/>
+          <w:sz w:val="16"/>
+          <w:szCs w:val="16"/>
+        </w:rPr>
+        <w:t>&gt;&gt;&gt; graph.add_edge(1, 3, {'cost':2})</w:t>
+      </w:r>
+    </w:p>
+    <w:p>
+      <w:pPr>
+        <w:spacing w:after="0"/>
+        <w:rPr>
+          <w:rFonts w:ascii="Courier New" w:hAnsi="Courier New" w:cs="Courier New"/>
+          <w:sz w:val="16"/>
+          <w:szCs w:val="16"/>
+        </w:rPr>
+      </w:pPr>
+      <w:r>
+        <w:rPr>
+          <w:rFonts w:ascii="Courier New" w:hAnsi="Courier New" w:cs="Courier New"/>
+          <w:sz w:val="16"/>
+          <w:szCs w:val="16"/>
+        </w:rPr>
+        <w:t>&gt;&gt;&gt; find_path(graph, 1, 4, cost_func = cost_func)</w:t>
+      </w:r>
+    </w:p>
+    <w:p>
+      <w:pPr>
+        <w:spacing w:after="0"/>
+        <w:rPr>
+          <w:rFonts w:ascii="Courier New" w:hAnsi="Courier New" w:cs="Courier New"/>
+          <w:sz w:val="16"/>
+          <w:szCs w:val="16"/>
+        </w:rPr>
+      </w:pPr>
+      <w:r>
+        <w:rPr>
+          <w:rFonts w:ascii="Courier New" w:hAnsi="Courier New" w:cs="Courier New"/>
+          <w:sz w:val="16"/>
+          <w:szCs w:val="16"/>
+        </w:rPr>
+        <w:t>([1, 4], [{'cost': 4}], [4], 4)</w:t>
+      </w:r>
+    </w:p>
+    <w:p>
+      <w:pPr>
+        <w:spacing w:after="0"/>
+        <w:rPr>
+          <w:rFonts w:ascii="Courier New" w:hAnsi="Courier New" w:cs="Courier New"/>
+          <w:sz w:val="16"/>
+          <w:szCs w:val="16"/>
+        </w:rPr>
+      </w:pPr>
+      <w:r>
+        <w:rPr>
+          <w:rFonts w:ascii="Courier New" w:hAnsi="Courier New" w:cs="Courier New"/>
+          <w:sz w:val="16"/>
+          <w:szCs w:val="16"/>
+        </w:rPr>
+        <w:t>&gt;&gt;&gt; graph.add_edge(3, 4, {'cost':2})</w:t>
+      </w:r>
+    </w:p>
+    <w:p>
+      <w:pPr>
+        <w:spacing w:after="0"/>
+        <w:rPr>
+          <w:rFonts w:ascii="Courier New" w:hAnsi="Courier New" w:cs="Courier New"/>
+          <w:sz w:val="16"/>
+          <w:szCs w:val="16"/>
+        </w:rPr>
+      </w:pPr>
+      <w:r>
+        <w:rPr>
+          <w:rFonts w:ascii="Courier New" w:hAnsi="Courier New" w:cs="Courier New"/>
+          <w:sz w:val="16"/>
+          <w:szCs w:val="16"/>
+        </w:rPr>
+        <w:t>&gt;&gt;&gt; find_path(graph, 1, 4, cost_func = cost_func)</w:t>
+      </w:r>
+    </w:p>
+    <w:p>
+      <w:pPr>
+        <w:spacing w:after="0"/>
+        <w:rPr>
+          <w:rFonts w:ascii="Courier New" w:hAnsi="Courier New" w:cs="Courier New"/>
+          <w:sz w:val="16"/>
+          <w:szCs w:val="16"/>
+        </w:rPr>
+      </w:pPr>
+      <w:r>
+        <w:rPr>
+          <w:rFonts w:ascii="Courier New" w:hAnsi="Courier New" w:cs="Courier New"/>
+          <w:sz w:val="16"/>
+          <w:szCs w:val="16"/>
+        </w:rPr>
+        <w:t>([1, 4], [{'cost': 4}], [4], 4)</w:t>
+      </w:r>
+    </w:p>
+    <w:p>
+      <w:pPr>
+        <w:spacing w:after="0"/>
+        <w:rPr>
+          <w:rFonts w:ascii="Courier New" w:hAnsi="Courier New" w:cs="Courier New"/>
+          <w:sz w:val="16"/>
+          <w:szCs w:val="16"/>
+        </w:rPr>
+      </w:pPr>
+      <w:r>
+        <w:rPr>
+          <w:rFonts w:ascii="Courier New" w:hAnsi="Courier New" w:cs="Courier New"/>
+          <w:sz w:val="16"/>
+          <w:szCs w:val="16"/>
+        </w:rPr>
+        <w:t>&gt;&gt;&gt;</w:t>
+      </w:r>
+    </w:p>
+    <w:p>
+      <w:pPr>
+        <w:rPr>
+          <w:b/>
+        </w:rPr>
+      </w:pPr>
+      <w:r>
+        <w:rPr>
+          <w:b/>
+        </w:rPr>
+        <w:br w:type="page"/>
+      </w:r>
+    </w:p>
+    <w:p>
+      <w:pPr>
+        <w:rPr>
+          <w:b/>
+        </w:rPr>
+      </w:pPr>
+      <w:r>
+        <w:rPr>
+          <w:b/>
+        </w:rPr>
+        <w:lastRenderedPageBreak/>
+        <w:t>10/23/17 – Group Meeting</w:t>
+      </w:r>
+    </w:p>
+    <w:p>
+      <w:r>
+        <w:t xml:space="preserve">Ryan’s presentation: </w:t>
+      </w:r>
+    </w:p>
+    <w:p>
+      <w:pPr>
+        <w:pStyle w:val="ListParagraph"/>
+        <w:numPr>
+          <w:ilvl w:val="0"/>
+          <w:numId w:val="1"/>
+        </w:numPr>
+      </w:pPr>
+      <w:r>
+        <w:t xml:space="preserve">How to power the neuc? He might order power packs from somewhere, but it’s a 12V battery on the rovers – try to use that? </w:t>
+      </w:r>
+    </w:p>
+    <w:p>
+      <w:pPr>
+        <w:pStyle w:val="ListParagraph"/>
+        <w:numPr>
+          <w:ilvl w:val="0"/>
+          <w:numId w:val="1"/>
+        </w:numPr>
+      </w:pPr>
+      <w:r>
+        <w:t xml:space="preserve">Neuc is 19V, he doesn’t see why we can’t use the rover power. Else grab a marine battery. </w:t>
+      </w:r>
+    </w:p>
+    <w:p>
+      <w:r>
+        <w:t xml:space="preserve">Dr. Huff’s comments: </w:t>
       </w:r>
       <w:bookmarkStart w:id="1" w:name="_GoBack"/>
       <w:bookmarkEnd w:id="1"/>
     </w:p>
-    <w:p/>
+    <w:p>
+      <w:pPr>
+        <w:pStyle w:val="ListParagraph"/>
+        <w:numPr>
+          <w:ilvl w:val="0"/>
+          <w:numId w:val="1"/>
+        </w:numPr>
+      </w:pPr>
+      <w:r>
+        <w:t>Multi-dimensional gradient descent. Through the pathway for each one</w:t>
+      </w:r>
+    </w:p>
+    <w:p>
+      <w:pPr>
+        <w:pStyle w:val="ListParagraph"/>
+        <w:numPr>
+          <w:ilvl w:val="0"/>
+          <w:numId w:val="1"/>
+        </w:numPr>
+      </w:pPr>
+      <w:r>
+        <w:t xml:space="preserve">K shortest path – he’ll look at it again, I think it might work. </w:t>
+      </w:r>
+    </w:p>
+    <w:p>
+      <w:r>
+        <w:t xml:space="preserve">First draft due next Monday at noon. </w:t>
+      </w:r>
+    </w:p>
+    <w:p>
+      <w:pPr>
+        <w:pStyle w:val="ListParagraph"/>
+        <w:numPr>
+          <w:ilvl w:val="0"/>
+          <w:numId w:val="1"/>
+        </w:numPr>
+      </w:pPr>
+      <w:r>
+        <w:t xml:space="preserve">Introduction &amp; Abstract, but up to us as to how much is included in this draft. </w:t>
+      </w:r>
+    </w:p>
+    <w:p>
+      <w:pPr>
+        <w:pStyle w:val="ListParagraph"/>
+        <w:numPr>
+          <w:ilvl w:val="0"/>
+          <w:numId w:val="1"/>
+        </w:numPr>
+      </w:pPr>
+      <w:r>
+        <w:t xml:space="preserve">Reference management tool – start putting the shell of the document together. </w:t>
+      </w:r>
+    </w:p>
+    <w:p>
+      <w:pPr>
+        <w:pStyle w:val="ListParagraph"/>
+        <w:numPr>
+          <w:ilvl w:val="0"/>
+          <w:numId w:val="1"/>
+        </w:numPr>
+      </w:pPr>
+      <w:r>
+        <w:t xml:space="preserve">Try to have something he can look at on/by Friday. </w:t>
+      </w:r>
+    </w:p>
     <w:sectPr>
       <w:pgSz w:w="12240" w:h="15840"/>
       <w:pgMar w:top="1440" w:right="1440" w:bottom="1440" w:left="1440" w:header="720" w:footer="720" w:gutter="0"/>
@@ -3875,6 +4847,18 @@
       <w:szCs w:val="18"/>
     </w:rPr>
   </w:style>
+  <w:style w:type="character" w:styleId="FollowedHyperlink">
+    <w:name w:val="FollowedHyperlink"/>
+    <w:basedOn w:val="DefaultParagraphFont"/>
+    <w:uiPriority w:val="99"/>
+    <w:semiHidden/>
+    <w:unhideWhenUsed/>
+    <w:rsid w:val="003F4B20"/>
+    <w:rPr>
+      <w:color w:val="954F72" w:themeColor="followedHyperlink"/>
+      <w:u w:val="single"/>
+    </w:rPr>
+  </w:style>
 </w:styles>
 </file>
 

</xml_diff>

<commit_message>
Kendra's Project Summary, Photo, and Code
</commit_message>
<xml_diff>
--- a/KendraAndersen/Project Notebook.docx
+++ b/KendraAndersen/Project Notebook.docx
@@ -2409,19 +2409,7 @@
           <w:rPr>
             <w:rStyle w:val="Hyperlink"/>
           </w:rPr>
-          <w:t>https://developers.google.com/optimi</w:t>
-        </w:r>
-        <w:r>
-          <w:rPr>
-            <w:rStyle w:val="Hyperlink"/>
-          </w:rPr>
-          <w:t>z</w:t>
-        </w:r>
-        <w:r>
-          <w:rPr>
-            <w:rStyle w:val="Hyperlink"/>
-          </w:rPr>
-          <w:t>ation/routing/tsp/vehicle_routing_time_windows</w:t>
+          <w:t>https://developers.google.com/optimization/routing/tsp/vehicle_routing_time_windows</w:t>
         </w:r>
       </w:hyperlink>
       <w:r>
@@ -3225,13 +3213,15 @@
           <w:rFonts w:ascii="Courier New" w:hAnsi="Courier New" w:cs="Courier New"/>
           <w:sz w:val="16"/>
           <w:szCs w:val="16"/>
-        </w:rPr>
-      </w:pPr>
-      <w:r>
-        <w:rPr>
-          <w:rFonts w:ascii="Courier New" w:hAnsi="Courier New" w:cs="Courier New"/>
-          <w:sz w:val="16"/>
-          <w:szCs w:val="16"/>
+          <w:lang w:val="es-US"/>
+        </w:rPr>
+      </w:pPr>
+      <w:r>
+        <w:rPr>
+          <w:rFonts w:ascii="Courier New" w:hAnsi="Courier New" w:cs="Courier New"/>
+          <w:sz w:val="16"/>
+          <w:szCs w:val="16"/>
+          <w:lang w:val="es-US"/>
         </w:rPr>
         <w:t>&gt;&gt;&gt; graph.add_edge(2, 3, {'cost': 2})</w:t>
       </w:r>
@@ -3586,73 +3576,579 @@
       <w:r>
         <w:t xml:space="preserve">Dr. Huff’s comments: </w:t>
       </w:r>
+    </w:p>
+    <w:p>
+      <w:pPr>
+        <w:pStyle w:val="ListParagraph"/>
+        <w:numPr>
+          <w:ilvl w:val="0"/>
+          <w:numId w:val="1"/>
+        </w:numPr>
+      </w:pPr>
+      <w:r>
+        <w:t>Multi-dimensional gradient descent. Through the pathway for each one</w:t>
+      </w:r>
+    </w:p>
+    <w:p>
+      <w:pPr>
+        <w:pStyle w:val="ListParagraph"/>
+        <w:numPr>
+          <w:ilvl w:val="0"/>
+          <w:numId w:val="1"/>
+        </w:numPr>
+      </w:pPr>
+      <w:r>
+        <w:t xml:space="preserve">K shortest path – he’ll look at it again, I think it might work. </w:t>
+      </w:r>
+    </w:p>
+    <w:p>
+      <w:r>
+        <w:t xml:space="preserve">First draft due next Monday at noon. </w:t>
+      </w:r>
+    </w:p>
+    <w:p>
+      <w:pPr>
+        <w:pStyle w:val="ListParagraph"/>
+        <w:numPr>
+          <w:ilvl w:val="0"/>
+          <w:numId w:val="1"/>
+        </w:numPr>
+      </w:pPr>
+      <w:r>
+        <w:t xml:space="preserve">Introduction &amp; Abstract, but up to us as to how much is included in this draft. </w:t>
+      </w:r>
+    </w:p>
+    <w:p>
+      <w:pPr>
+        <w:pStyle w:val="ListParagraph"/>
+        <w:numPr>
+          <w:ilvl w:val="0"/>
+          <w:numId w:val="1"/>
+        </w:numPr>
+      </w:pPr>
+      <w:r>
+        <w:t xml:space="preserve">Reference management tool – start putting the shell of the document together. </w:t>
+      </w:r>
+    </w:p>
+    <w:p>
+      <w:pPr>
+        <w:pStyle w:val="ListParagraph"/>
+        <w:numPr>
+          <w:ilvl w:val="0"/>
+          <w:numId w:val="1"/>
+        </w:numPr>
+      </w:pPr>
+      <w:r>
+        <w:t xml:space="preserve">Try to have something he can look at on/by Friday. </w:t>
+      </w:r>
+    </w:p>
+    <w:p/>
+    <w:p>
+      <w:pPr>
+        <w:rPr>
+          <w:b/>
+        </w:rPr>
+      </w:pPr>
+      <w:r>
+        <w:rPr>
+          <w:b/>
+        </w:rPr>
+        <w:t>10/30/17 – Working on algorithm</w:t>
+      </w:r>
+    </w:p>
+    <w:p>
+      <w:pPr>
+        <w:pStyle w:val="ListParagraph"/>
+        <w:numPr>
+          <w:ilvl w:val="0"/>
+          <w:numId w:val="1"/>
+        </w:numPr>
+      </w:pPr>
+      <w:r>
+        <w:t xml:space="preserve">Realized that the cost-func/Dijkstar implementation won’t work because it just adds the costs of the different lines. </w:t>
+      </w:r>
+    </w:p>
+    <w:p>
+      <w:pPr>
+        <w:rPr>
+          <w:b/>
+        </w:rPr>
+      </w:pPr>
+      <w:r>
+        <w:rPr>
+          <w:b/>
+        </w:rPr>
+        <w:t>10/30/17 –</w:t>
+      </w:r>
+      <w:r>
+        <w:rPr>
+          <w:b/>
+        </w:rPr>
+        <w:t xml:space="preserve"> Group Meeting </w:t>
+      </w:r>
+    </w:p>
+    <w:p>
+      <w:pPr>
+        <w:pStyle w:val="ListParagraph"/>
+        <w:numPr>
+          <w:ilvl w:val="0"/>
+          <w:numId w:val="1"/>
+        </w:numPr>
+      </w:pPr>
+      <w:r>
+        <w:t xml:space="preserve">Next week, have a more comprehensive mini-presentation for the group meeting. </w:t>
+      </w:r>
+    </w:p>
+    <w:p>
+      <w:pPr>
+        <w:pStyle w:val="ListParagraph"/>
+        <w:numPr>
+          <w:ilvl w:val="1"/>
+          <w:numId w:val="1"/>
+        </w:numPr>
+      </w:pPr>
+      <w:r>
+        <w:t>4-5 charts, more detail about the current state</w:t>
+      </w:r>
+    </w:p>
+    <w:p>
+      <w:pPr>
+        <w:pStyle w:val="ListParagraph"/>
+        <w:numPr>
+          <w:ilvl w:val="1"/>
+          <w:numId w:val="1"/>
+        </w:numPr>
+      </w:pPr>
+      <w:r>
+        <w:t>5 slides, one with a really good description of the project. One slide with overview of the current state of the project, 2+ outlining where we’re at, what we’ve been doing (pictures/findings/progress)</w:t>
+      </w:r>
+    </w:p>
+    <w:p>
+      <w:pPr>
+        <w:pStyle w:val="ListParagraph"/>
+        <w:numPr>
+          <w:ilvl w:val="1"/>
+          <w:numId w:val="1"/>
+        </w:numPr>
+      </w:pPr>
+      <w:r>
+        <w:t>Final presentation type slides – basic information about the progress of the project</w:t>
+      </w:r>
+    </w:p>
+    <w:p>
+      <w:pPr>
+        <w:pStyle w:val="ListParagraph"/>
+        <w:numPr>
+          <w:ilvl w:val="1"/>
+          <w:numId w:val="1"/>
+        </w:numPr>
+      </w:pPr>
+      <w:r>
+        <w:t xml:space="preserve">How we arrive at the result and what the result is. </w:t>
+      </w:r>
+    </w:p>
+    <w:p>
+      <w:pPr>
+        <w:pStyle w:val="ListParagraph"/>
+        <w:numPr>
+          <w:ilvl w:val="1"/>
+          <w:numId w:val="1"/>
+        </w:numPr>
+      </w:pPr>
+      <w:r>
+        <w:t xml:space="preserve">Also put the presentation in a common collection point – drive </w:t>
+      </w:r>
+    </w:p>
+    <w:p>
+      <w:pPr>
+        <w:pStyle w:val="ListParagraph"/>
+        <w:numPr>
+          <w:ilvl w:val="0"/>
+          <w:numId w:val="1"/>
+        </w:numPr>
+      </w:pPr>
+      <w:r>
+        <w:t xml:space="preserve">Build a dataset generator using isotropic sources. </w:t>
+      </w:r>
+    </w:p>
+    <w:p>
+      <w:pPr>
+        <w:pStyle w:val="ListParagraph"/>
+        <w:numPr>
+          <w:ilvl w:val="1"/>
+          <w:numId w:val="1"/>
+        </w:numPr>
+      </w:pPr>
+      <w:r>
+        <w:t xml:space="preserve">Pick a 100m x 100m space, randomly position transmitters &amp; use as a simulation space. (Friis transmission formula). This gives datasests to put in. </w:t>
+      </w:r>
+    </w:p>
+    <w:p>
+      <w:pPr>
+        <w:pStyle w:val="ListParagraph"/>
+        <w:numPr>
+          <w:ilvl w:val="1"/>
+          <w:numId w:val="1"/>
+        </w:numPr>
+      </w:pPr>
+      <w:r>
+        <w:t xml:space="preserve">Just generate it and make an arbitrary path or two for me to minimize &amp; maximize over. </w:t>
+      </w:r>
+    </w:p>
+    <w:p/>
+    <w:p>
+      <w:pPr>
+        <w:rPr>
+          <w:b/>
+        </w:rPr>
+      </w:pPr>
+      <w:r>
+        <w:rPr>
+          <w:b/>
+        </w:rPr>
+        <w:t>11/3/17 – Personal Programming Work</w:t>
+      </w:r>
+    </w:p>
+    <w:p>
+      <w:pPr>
+        <w:pStyle w:val="ListParagraph"/>
+        <w:numPr>
+          <w:ilvl w:val="0"/>
+          <w:numId w:val="1"/>
+        </w:numPr>
+      </w:pPr>
+      <w:r>
+        <w:t xml:space="preserve">Useful websites I used: </w:t>
+      </w:r>
+    </w:p>
+    <w:p>
+      <w:pPr>
+        <w:pStyle w:val="ListParagraph"/>
+        <w:numPr>
+          <w:ilvl w:val="1"/>
+          <w:numId w:val="1"/>
+        </w:numPr>
+      </w:pPr>
+      <w:r>
+        <w:t xml:space="preserve">Wikipedia on the Friis transmission equation: </w:t>
+      </w:r>
+    </w:p>
+    <w:p>
+      <w:pPr>
+        <w:pStyle w:val="ListParagraph"/>
+        <w:ind w:left="1440"/>
+      </w:pPr>
+      <w:hyperlink r:id="rId30" w:history="1">
+        <w:r>
+          <w:rPr>
+            <w:rStyle w:val="Hyperlink"/>
+          </w:rPr>
+          <w:t>https://en.wikipedia.org/wiki/Friis_transmission_equation</w:t>
+        </w:r>
+      </w:hyperlink>
+      <w:r>
+        <w:t xml:space="preserve"> </w:t>
+      </w:r>
+    </w:p>
+    <w:p>
+      <w:pPr>
+        <w:pStyle w:val="ListParagraph"/>
+        <w:numPr>
+          <w:ilvl w:val="1"/>
+          <w:numId w:val="1"/>
+        </w:numPr>
+      </w:pPr>
+      <w:r>
+        <w:t xml:space="preserve">Python basics: </w:t>
+      </w:r>
+      <w:hyperlink r:id="rId31" w:history="1">
+        <w:r>
+          <w:rPr>
+            <w:rStyle w:val="Hyperlink"/>
+          </w:rPr>
+          <w:t>http://www.astro.ufl.edu/~warner/prog/python.html</w:t>
+        </w:r>
+      </w:hyperlink>
+      <w:r>
+        <w:t xml:space="preserve"> </w:t>
+      </w:r>
+    </w:p>
+    <w:p>
+      <w:pPr>
+        <w:pStyle w:val="ListParagraph"/>
+        <w:numPr>
+          <w:ilvl w:val="1"/>
+          <w:numId w:val="1"/>
+        </w:numPr>
+        <w:rPr>
+          <w:lang w:val="es-US"/>
+        </w:rPr>
+      </w:pPr>
+      <w:r>
+        <w:rPr>
+          <w:lang w:val="es-US"/>
+        </w:rPr>
+        <w:t xml:space="preserve">matplotlib 3D tutorial: </w:t>
+      </w:r>
+      <w:hyperlink r:id="rId32" w:history="1">
+        <w:r>
+          <w:rPr>
+            <w:rStyle w:val="Hyperlink"/>
+            <w:lang w:val="es-US"/>
+          </w:rPr>
+          <w:t>https://matplotlib.org/mpl_toolkits/mplot3d/tutorial.html</w:t>
+        </w:r>
+      </w:hyperlink>
+      <w:r>
+        <w:rPr>
+          <w:lang w:val="es-US"/>
+        </w:rPr>
+        <w:t xml:space="preserve"> </w:t>
+      </w:r>
+    </w:p>
+    <w:p>
+      <w:pPr>
+        <w:pStyle w:val="ListParagraph"/>
+        <w:numPr>
+          <w:ilvl w:val="1"/>
+          <w:numId w:val="1"/>
+        </w:numPr>
+      </w:pPr>
+      <w:r>
+        <w:lastRenderedPageBreak/>
+        <w:t xml:space="preserve">Forum post about color plotting: </w:t>
+      </w:r>
+      <w:hyperlink r:id="rId33" w:history="1">
+        <w:r>
+          <w:rPr>
+            <w:rStyle w:val="Hyperlink"/>
+          </w:rPr>
+          <w:t>https://stackoverflow.com/questions/7229971/2d-grid-data-visualization-in-python</w:t>
+        </w:r>
+      </w:hyperlink>
+      <w:r>
+        <w:t xml:space="preserve"> </w:t>
+      </w:r>
+    </w:p>
+    <w:p>
+      <w:pPr>
+        <w:pStyle w:val="ListParagraph"/>
+        <w:numPr>
+          <w:ilvl w:val="1"/>
+          <w:numId w:val="1"/>
+        </w:numPr>
+      </w:pPr>
+      <w:r>
+        <w:t xml:space="preserve">Imshow info: </w:t>
+      </w:r>
+      <w:hyperlink r:id="rId34" w:history="1">
+        <w:r>
+          <w:rPr>
+            <w:rStyle w:val="Hyperlink"/>
+          </w:rPr>
+          <w:t>https://matplotlib.org/devdocs/api/_as_gen/matplotlib.pyplot.imshow.html</w:t>
+        </w:r>
+      </w:hyperlink>
+      <w:r>
+        <w:t xml:space="preserve"> </w:t>
+      </w:r>
+    </w:p>
+    <w:p>
+      <w:pPr>
+        <w:pStyle w:val="ListParagraph"/>
+        <w:numPr>
+          <w:ilvl w:val="1"/>
+          <w:numId w:val="1"/>
+        </w:numPr>
+      </w:pPr>
+      <w:r>
+        <w:t xml:space="preserve">Pyplot tutorial: </w:t>
+      </w:r>
+      <w:hyperlink r:id="rId35" w:history="1">
+        <w:r>
+          <w:rPr>
+            <w:rStyle w:val="Hyperlink"/>
+          </w:rPr>
+          <w:t>https://matplotlib.org/users/pyplot_tutorial.html</w:t>
+        </w:r>
+      </w:hyperlink>
+      <w:r>
+        <w:t xml:space="preserve"> </w:t>
+      </w:r>
+    </w:p>
+    <w:p>
+      <w:pPr>
+        <w:pStyle w:val="ListParagraph"/>
+        <w:numPr>
+          <w:ilvl w:val="0"/>
+          <w:numId w:val="1"/>
+        </w:numPr>
+      </w:pPr>
+      <w:r>
+        <w:t xml:space="preserve">Useful websites from previous web searching while working on Dijkstar: </w:t>
+      </w:r>
+    </w:p>
+    <w:p>
+      <w:pPr>
+        <w:pStyle w:val="ListParagraph"/>
+        <w:numPr>
+          <w:ilvl w:val="1"/>
+          <w:numId w:val="1"/>
+        </w:numPr>
+      </w:pPr>
+      <w:hyperlink r:id="rId36" w:history="1">
+        <w:r>
+          <w:rPr>
+            <w:rStyle w:val="Hyperlink"/>
+          </w:rPr>
+          <w:t>https://wiki.python.org/moin/KeyError</w:t>
+        </w:r>
+      </w:hyperlink>
+      <w:r>
+        <w:t xml:space="preserve"> </w:t>
+      </w:r>
+    </w:p>
+    <w:p>
+      <w:pPr>
+        <w:pStyle w:val="ListParagraph"/>
+        <w:numPr>
+          <w:ilvl w:val="1"/>
+          <w:numId w:val="1"/>
+        </w:numPr>
+      </w:pPr>
+      <w:hyperlink r:id="rId37" w:history="1">
+        <w:r>
+          <w:rPr>
+            <w:rStyle w:val="Hyperlink"/>
+          </w:rPr>
+          <w:t>https://www.python-course.eu/lambda.php</w:t>
+        </w:r>
+      </w:hyperlink>
+      <w:r>
+        <w:t xml:space="preserve"> </w:t>
+      </w:r>
+    </w:p>
+    <w:p>
+      <w:pPr>
+        <w:pStyle w:val="ListParagraph"/>
+        <w:numPr>
+          <w:ilvl w:val="1"/>
+          <w:numId w:val="1"/>
+        </w:numPr>
+      </w:pPr>
+      <w:hyperlink r:id="rId38" w:history="1">
+        <w:r>
+          <w:rPr>
+            <w:rStyle w:val="Hyperlink"/>
+          </w:rPr>
+          <w:t>https://www.youtube.com/watch?v=V3RJGWaYqxQ</w:t>
+        </w:r>
+      </w:hyperlink>
+      <w:r>
+        <w:t xml:space="preserve"> </w:t>
+      </w:r>
+    </w:p>
+    <w:p>
+      <w:pPr>
+        <w:pStyle w:val="ListParagraph"/>
+        <w:numPr>
+          <w:ilvl w:val="1"/>
+          <w:numId w:val="1"/>
+        </w:numPr>
+      </w:pPr>
+      <w:hyperlink r:id="rId39" w:history="1">
+        <w:r>
+          <w:rPr>
+            <w:rStyle w:val="Hyperlink"/>
+          </w:rPr>
+          <w:t>http://code.activestate.com/recipes/117228/</w:t>
+        </w:r>
+      </w:hyperlink>
+      <w:r>
+        <w:t xml:space="preserve"> </w:t>
+      </w:r>
+    </w:p>
+    <w:p>
+      <w:pPr>
+        <w:pStyle w:val="ListParagraph"/>
+        <w:numPr>
+          <w:ilvl w:val="1"/>
+          <w:numId w:val="1"/>
+        </w:numPr>
+      </w:pPr>
+      <w:hyperlink r:id="rId40" w:history="1">
+        <w:r>
+          <w:rPr>
+            <w:rStyle w:val="Hyperlink"/>
+          </w:rPr>
+          <w:t>https://bitbucket.org/wyatt/dijkstar/src/ef3a762d4f15bb7df25aa7244c2677eef8acfa24/dijkstar/algorithm.py?at=master&amp;fileviewer=file-view-default</w:t>
+        </w:r>
+      </w:hyperlink>
+      <w:r>
+        <w:t xml:space="preserve"> </w:t>
+      </w:r>
+    </w:p>
+    <w:p>
+      <w:pPr>
+        <w:pStyle w:val="ListParagraph"/>
+        <w:numPr>
+          <w:ilvl w:val="1"/>
+          <w:numId w:val="1"/>
+        </w:numPr>
+      </w:pPr>
+      <w:hyperlink r:id="rId41" w:history="1">
+        <w:r>
+          <w:rPr>
+            <w:rStyle w:val="Hyperlink"/>
+          </w:rPr>
+          <w:t>https://www.ics.uci.edu/~eppstein/161/python/dijkstra.py</w:t>
+        </w:r>
+      </w:hyperlink>
+      <w:r>
+        <w:t xml:space="preserve"> </w:t>
+      </w:r>
+    </w:p>
+    <w:p>
+      <w:pPr>
+        <w:pStyle w:val="ListParagraph"/>
+        <w:numPr>
+          <w:ilvl w:val="1"/>
+          <w:numId w:val="1"/>
+        </w:numPr>
+      </w:pPr>
+      <w:hyperlink r:id="rId42" w:history="1">
+        <w:r>
+          <w:rPr>
+            <w:rStyle w:val="Hyperlink"/>
+          </w:rPr>
+          <w:t>https://stackoverflow.com/questions/13519030/python-dijkstra-k-shortest-paths</w:t>
+        </w:r>
+      </w:hyperlink>
+      <w:r>
+        <w:t xml:space="preserve"> </w:t>
+      </w:r>
+    </w:p>
+    <w:p>
+      <w:pPr>
+        <w:pStyle w:val="ListParagraph"/>
+        <w:numPr>
+          <w:ilvl w:val="1"/>
+          <w:numId w:val="1"/>
+        </w:numPr>
+      </w:pPr>
+      <w:hyperlink r:id="rId43" w:history="1">
+        <w:r>
+          <w:rPr>
+            <w:rStyle w:val="Hyperlink"/>
+          </w:rPr>
+          <w:t>https://en.wikipedia.org/wiki/K_shortest_path_routing</w:t>
+        </w:r>
+      </w:hyperlink>
+      <w:r>
+        <w:t xml:space="preserve"> </w:t>
+      </w:r>
       <w:bookmarkStart w:id="1" w:name="_GoBack"/>
       <w:bookmarkEnd w:id="1"/>
-    </w:p>
-    <w:p>
-      <w:pPr>
-        <w:pStyle w:val="ListParagraph"/>
-        <w:numPr>
-          <w:ilvl w:val="0"/>
-          <w:numId w:val="1"/>
-        </w:numPr>
-      </w:pPr>
-      <w:r>
-        <w:t>Multi-dimensional gradient descent. Through the pathway for each one</w:t>
-      </w:r>
-    </w:p>
-    <w:p>
-      <w:pPr>
-        <w:pStyle w:val="ListParagraph"/>
-        <w:numPr>
-          <w:ilvl w:val="0"/>
-          <w:numId w:val="1"/>
-        </w:numPr>
-      </w:pPr>
-      <w:r>
-        <w:t xml:space="preserve">K shortest path – he’ll look at it again, I think it might work. </w:t>
-      </w:r>
-    </w:p>
-    <w:p>
-      <w:r>
-        <w:t xml:space="preserve">First draft due next Monday at noon. </w:t>
-      </w:r>
-    </w:p>
-    <w:p>
-      <w:pPr>
-        <w:pStyle w:val="ListParagraph"/>
-        <w:numPr>
-          <w:ilvl w:val="0"/>
-          <w:numId w:val="1"/>
-        </w:numPr>
-      </w:pPr>
-      <w:r>
-        <w:t xml:space="preserve">Introduction &amp; Abstract, but up to us as to how much is included in this draft. </w:t>
-      </w:r>
-    </w:p>
-    <w:p>
-      <w:pPr>
-        <w:pStyle w:val="ListParagraph"/>
-        <w:numPr>
-          <w:ilvl w:val="0"/>
-          <w:numId w:val="1"/>
-        </w:numPr>
-      </w:pPr>
-      <w:r>
-        <w:t xml:space="preserve">Reference management tool – start putting the shell of the document together. </w:t>
-      </w:r>
-    </w:p>
-    <w:p>
-      <w:pPr>
-        <w:pStyle w:val="ListParagraph"/>
-        <w:numPr>
-          <w:ilvl w:val="0"/>
-          <w:numId w:val="1"/>
-        </w:numPr>
-      </w:pPr>
-      <w:r>
-        <w:t xml:space="preserve">Try to have something he can look at on/by Friday. </w:t>
-      </w:r>
     </w:p>
     <w:sectPr>
       <w:pgSz w:w="12240" w:h="15840"/>

</xml_diff>

<commit_message>
Kendra added updates for group meeting 11/20/17
</commit_message>
<xml_diff>
--- a/KendraAndersen/Project Notebook.docx
+++ b/KendraAndersen/Project Notebook.docx
@@ -4146,6 +4146,247 @@
       </w:hyperlink>
       <w:r>
         <w:t xml:space="preserve"> </w:t>
+      </w:r>
+    </w:p>
+    <w:p/>
+    <w:p>
+      <w:pPr>
+        <w:rPr>
+          <w:b/>
+        </w:rPr>
+      </w:pPr>
+      <w:r>
+        <w:rPr>
+          <w:b/>
+        </w:rPr>
+        <w:t>11/6/17 – Group Meeting</w:t>
+      </w:r>
+    </w:p>
+    <w:p>
+      <w:r>
+        <w:t>Presentation about my project (what it is) today!</w:t>
+      </w:r>
+    </w:p>
+    <w:p>
+      <w:pPr>
+        <w:pStyle w:val="ListParagraph"/>
+        <w:numPr>
+          <w:ilvl w:val="0"/>
+          <w:numId w:val="1"/>
+        </w:numPr>
+      </w:pPr>
+      <w:r>
+        <w:t xml:space="preserve">Ryan: check the powers on the Xbees b/c there should be better signal from further away. </w:t>
+      </w:r>
+    </w:p>
+    <w:p>
+      <w:pPr>
+        <w:pStyle w:val="ListParagraph"/>
+        <w:numPr>
+          <w:ilvl w:val="0"/>
+          <w:numId w:val="1"/>
+        </w:numPr>
+      </w:pPr>
+      <w:r>
+        <w:t>Not far from using actual data</w:t>
+      </w:r>
+    </w:p>
+    <w:p>
+      <w:pPr>
+        <w:pStyle w:val="ListParagraph"/>
+        <w:numPr>
+          <w:ilvl w:val="0"/>
+          <w:numId w:val="1"/>
+        </w:numPr>
+      </w:pPr>
+      <w:r>
+        <w:t>Take one of the sources and apply a sin</w:t>
+      </w:r>
+      <w:r>
+        <w:rPr>
+          <w:vertAlign w:val="superscript"/>
+        </w:rPr>
+        <w:t xml:space="preserve">2 </w:t>
+      </w:r>
+      <w:r>
+        <w:t>envelope (figure 8 looking)</w:t>
+      </w:r>
+      <w:r>
+        <w:t xml:space="preserve"> -&gt; more for 2 weeks from now. Basically play with the directionality of the antennas. </w:t>
+      </w:r>
+    </w:p>
+    <w:p>
+      <w:pPr>
+        <w:pStyle w:val="ListParagraph"/>
+        <w:numPr>
+          <w:ilvl w:val="0"/>
+          <w:numId w:val="1"/>
+        </w:numPr>
+      </w:pPr>
+      <w:r>
+        <w:t xml:space="preserve">Focus on the optimization problem, use dijkstra’s and min/max different transmitters. </w:t>
+      </w:r>
+    </w:p>
+    <w:p>
+      <w:pPr>
+        <w:pStyle w:val="ListParagraph"/>
+        <w:numPr>
+          <w:ilvl w:val="0"/>
+          <w:numId w:val="1"/>
+        </w:numPr>
+        <w:rPr>
+          <w:highlight w:val="yellow"/>
+        </w:rPr>
+      </w:pPr>
+      <w:r>
+        <w:rPr>
+          <w:highlight w:val="yellow"/>
+        </w:rPr>
+        <w:t>Plot the ratio of best received over the path. (plot what we want/what we don’t want for each point on the path)</w:t>
+      </w:r>
+    </w:p>
+    <w:p>
+      <w:pPr>
+        <w:pStyle w:val="ListParagraph"/>
+        <w:numPr>
+          <w:ilvl w:val="0"/>
+          <w:numId w:val="1"/>
+        </w:numPr>
+      </w:pPr>
+      <w:r>
+        <w:t xml:space="preserve">Continue to build on these powerpoints, another update next week. </w:t>
+      </w:r>
+    </w:p>
+    <w:p>
+      <w:pPr>
+        <w:rPr>
+          <w:b/>
+        </w:rPr>
+      </w:pPr>
+      <w:r>
+        <w:rPr>
+          <w:b/>
+        </w:rPr>
+        <w:t>11/13/17 – Group Meeting:</w:t>
+      </w:r>
+    </w:p>
+    <w:p>
+      <w:r>
+        <w:t xml:space="preserve">My questions: </w:t>
+      </w:r>
+    </w:p>
+    <w:p>
+      <w:pPr>
+        <w:pStyle w:val="ListParagraph"/>
+        <w:numPr>
+          <w:ilvl w:val="0"/>
+          <w:numId w:val="1"/>
+        </w:numPr>
+      </w:pPr>
+      <w:r>
+        <w:t xml:space="preserve">Not sure where to go from where I am – In the maximization problem, how should I handle more than a simple SNR configuration? </w:t>
+      </w:r>
+    </w:p>
+    <w:p>
+      <w:pPr>
+        <w:pStyle w:val="ListParagraph"/>
+        <w:numPr>
+          <w:ilvl w:val="0"/>
+          <w:numId w:val="1"/>
+        </w:numPr>
+      </w:pPr>
+      <w:r>
+        <w:t xml:space="preserve">He mentioned having directional antennas? </w:t>
+      </w:r>
+    </w:p>
+    <w:p>
+      <w:pPr>
+        <w:pStyle w:val="ListParagraph"/>
+        <w:numPr>
+          <w:ilvl w:val="0"/>
+          <w:numId w:val="1"/>
+        </w:numPr>
+      </w:pPr>
+      <w:r>
+        <w:t xml:space="preserve">How to implement dijkstra’s on this type of problem. </w:t>
+      </w:r>
+    </w:p>
+    <w:p>
+      <w:r>
+        <w:t xml:space="preserve">Huff comments: </w:t>
+      </w:r>
+    </w:p>
+    <w:p>
+      <w:pPr>
+        <w:pStyle w:val="ListParagraph"/>
+        <w:numPr>
+          <w:ilvl w:val="0"/>
+          <w:numId w:val="1"/>
+        </w:numPr>
+      </w:pPr>
+      <w:r>
+        <w:t xml:space="preserve">Start adding dijkstra’s using the hash (or H or Y) from the starting point, </w:t>
+      </w:r>
+    </w:p>
+    <w:p>
+      <w:pPr>
+        <w:pStyle w:val="ListParagraph"/>
+        <w:numPr>
+          <w:ilvl w:val="0"/>
+          <w:numId w:val="1"/>
+        </w:numPr>
+      </w:pPr>
+      <w:r>
+        <w:t xml:space="preserve">Using this data, start integrating the path planning/optimization algorithms. </w:t>
+      </w:r>
+    </w:p>
+    <w:p>
+      <w:pPr>
+        <w:pStyle w:val="ListParagraph"/>
+        <w:numPr>
+          <w:ilvl w:val="0"/>
+          <w:numId w:val="1"/>
+        </w:numPr>
+      </w:pPr>
+      <w:r>
+        <w:t xml:space="preserve">If we have 4 transmitters, max power overall </w:t>
+      </w:r>
+    </w:p>
+    <w:p>
+      <w:pPr>
+        <w:pStyle w:val="ListParagraph"/>
+        <w:numPr>
+          <w:ilvl w:val="0"/>
+          <w:numId w:val="1"/>
+        </w:numPr>
+      </w:pPr>
+      <w:r>
+        <w:t xml:space="preserve">Next problem: turn one transmitter into hostile, what are the different paths looking like? Which one is recommended, it should change depending on which is the bad transmitter. </w:t>
+      </w:r>
+    </w:p>
+    <w:p>
+      <w:pPr>
+        <w:pStyle w:val="ListParagraph"/>
+        <w:numPr>
+          <w:ilvl w:val="0"/>
+          <w:numId w:val="1"/>
+        </w:numPr>
+      </w:pPr>
+      <w:r>
+        <w:t xml:space="preserve">Start/stop entry points remain the same. </w:t>
+      </w:r>
+    </w:p>
+    <w:p>
+      <w:pPr>
+        <w:pStyle w:val="ListParagraph"/>
+        <w:numPr>
+          <w:ilvl w:val="0"/>
+          <w:numId w:val="1"/>
+        </w:numPr>
+      </w:pPr>
+      <w:r>
+        <w:lastRenderedPageBreak/>
+        <w:t>Once we have this, we can start with the realistic framework. (more from Sarah or buildings or directional or stuff)</w:t>
       </w:r>
       <w:bookmarkStart w:id="1" w:name="_GoBack"/>
       <w:bookmarkEnd w:id="1"/>

</xml_diff>

<commit_message>
Kendra updated code and made powerpoint for Group Meeting
</commit_message>
<xml_diff>
--- a/KendraAndersen/Project Notebook.docx
+++ b/KendraAndersen/Project Notebook.docx
@@ -4387,6 +4387,96 @@
       <w:r>
         <w:lastRenderedPageBreak/>
         <w:t>Once we have this, we can start with the realistic framework. (more from Sarah or buildings or directional or stuff)</w:t>
+      </w:r>
+    </w:p>
+    <w:p>
+      <w:pPr>
+        <w:rPr>
+          <w:b/>
+        </w:rPr>
+      </w:pPr>
+      <w:r>
+        <w:rPr>
+          <w:b/>
+        </w:rPr>
+        <w:t xml:space="preserve">11/20/17 – Group Meeting: </w:t>
+      </w:r>
+    </w:p>
+    <w:p>
+      <w:r>
+        <w:t xml:space="preserve">Huff comments: </w:t>
+      </w:r>
+    </w:p>
+    <w:p>
+      <w:pPr>
+        <w:pStyle w:val="ListParagraph"/>
+        <w:numPr>
+          <w:ilvl w:val="0"/>
+          <w:numId w:val="1"/>
+        </w:numPr>
+      </w:pPr>
+      <w:r>
+        <w:t>Try doing the max/min problem with dijkstra’s</w:t>
+      </w:r>
+    </w:p>
+    <w:p>
+      <w:pPr>
+        <w:pStyle w:val="ListParagraph"/>
+        <w:numPr>
+          <w:ilvl w:val="0"/>
+          <w:numId w:val="1"/>
+        </w:numPr>
+      </w:pPr>
+      <w:r>
+        <w:t xml:space="preserve">Try setting it up with one as a noisy source. Avoid the one in the corner. </w:t>
+      </w:r>
+    </w:p>
+    <w:p>
+      <w:pPr>
+        <w:pStyle w:val="ListParagraph"/>
+        <w:numPr>
+          <w:ilvl w:val="0"/>
+          <w:numId w:val="1"/>
+        </w:numPr>
+      </w:pPr>
+      <w:r>
+        <w:t xml:space="preserve">Use the hash structure so it interacts more with other transmitters. </w:t>
+      </w:r>
+    </w:p>
+    <w:p>
+      <w:pPr>
+        <w:pStyle w:val="ListParagraph"/>
+        <w:numPr>
+          <w:ilvl w:val="0"/>
+          <w:numId w:val="1"/>
+        </w:numPr>
+      </w:pPr>
+      <w:r>
+        <w:t>Modify it from shortest path to rss normalized by path length. (CHECK THE COST FUNCTION)</w:t>
+      </w:r>
+    </w:p>
+    <w:p>
+      <w:pPr>
+        <w:pStyle w:val="ListParagraph"/>
+        <w:numPr>
+          <w:ilvl w:val="0"/>
+          <w:numId w:val="1"/>
+        </w:numPr>
+      </w:pPr>
+      <w:r>
+        <w:t xml:space="preserve">Have constructive examples with bad/noisy sources. </w:t>
+      </w:r>
+    </w:p>
+    <w:p>
+      <w:pPr>
+        <w:pStyle w:val="ListParagraph"/>
+        <w:numPr>
+          <w:ilvl w:val="0"/>
+          <w:numId w:val="1"/>
+        </w:numPr>
+      </w:pPr>
+      <w:r>
+        <w:t>Do the HASH OPTION (two vertical, two horizontal)</w:t>
       </w:r>
       <w:bookmarkStart w:id="1" w:name="_GoBack"/>
       <w:bookmarkEnd w:id="1"/>

</xml_diff>